<commit_message>
Nova versão da documentação
</commit_message>
<xml_diff>
--- a/Documentação - Adera .docx
+++ b/Documentação - Adera .docx
@@ -2,6 +2,8 @@
 <file path=word/document.xml><?xml version="1.0" encoding="utf-8"?>
 <w:document xmlns:wpc="http://schemas.microsoft.com/office/word/2010/wordprocessingCanvas" xmlns:cx="http://schemas.microsoft.com/office/drawing/2014/chartex" xmlns:cx1="http://schemas.microsoft.com/office/drawing/2015/9/8/chartex" xmlns:cx2="http://schemas.microsoft.com/office/drawing/2015/10/21/chartex" xmlns:cx3="http://schemas.microsoft.com/office/drawing/2016/5/9/chartex" xmlns:cx4="http://schemas.microsoft.com/office/drawing/2016/5/10/chartex" xmlns:cx5="http://schemas.microsoft.com/office/drawing/2016/5/11/chartex" xmlns:cx6="http://schemas.microsoft.com/office/drawing/2016/5/12/chartex" xmlns:cx7="http://schemas.microsoft.com/office/drawing/2016/5/13/chartex" xmlns:cx8="http://schemas.microsoft.com/office/drawing/2016/5/14/chartex" xmlns:mc="http://schemas.openxmlformats.org/markup-compatibility/2006" xmlns:aink="http://schemas.microsoft.com/office/drawing/2016/ink" xmlns:am3d="http://schemas.microsoft.com/office/drawing/2017/model3d" xmlns:o="urn:schemas-microsoft-com:office:office" xmlns:oel="http://schemas.microsoft.com/office/2019/extlst" xmlns:r="http://schemas.openxmlformats.org/officeDocument/2006/relationships" xmlns:m="http://schemas.openxmlformats.org/officeDocument/2006/math" xmlns:v="urn:schemas-microsoft-com:vml" xmlns:wp14="http://schemas.microsoft.com/office/word/2010/wordprocessingDrawing" xmlns:wp="http://schemas.openxmlformats.org/drawingml/2006/wordprocessingDrawing" xmlns:w10="urn:schemas-microsoft-com:office:word" xmlns:w="http://schemas.openxmlformats.org/wordprocessingml/2006/main" xmlns:w14="http://schemas.microsoft.com/office/word/2010/wordml" xmlns:w15="http://schemas.microsoft.com/office/word/2012/wordml" xmlns:w16cex="http://schemas.microsoft.com/office/word/2018/wordml/cex" xmlns:w16cid="http://schemas.microsoft.com/office/word/2016/wordml/cid" xmlns:w16="http://schemas.microsoft.com/office/word/2018/wordml" xmlns:w16sdtdh="http://schemas.microsoft.com/office/word/2020/wordml/sdtdatahash" xmlns:w16se="http://schemas.microsoft.com/office/word/2015/wordml/symex" xmlns:wpg="http://schemas.microsoft.com/office/word/2010/wordprocessingGroup" xmlns:wpi="http://schemas.microsoft.com/office/word/2010/wordprocessingInk" xmlns:wne="http://schemas.microsoft.com/office/word/2006/wordml" xmlns:wps="http://schemas.microsoft.com/office/word/2010/wordprocessingShape" mc:Ignorable="w14 w15 w16se w16cid w16 w16cex w16sdtdh wp14">
   <w:body>
+    <w:bookmarkStart w:id="0" w:name="_Hlk147773423"/>
+    <w:bookmarkEnd w:id="0"/>
     <w:p>
       <w:pPr>
         <w:spacing w:after="40" w:line="259" w:lineRule="auto"/>
@@ -2030,6 +2032,93 @@
     </w:p>
     <w:p>
       <w:pPr>
+        <w:spacing w:after="333" w:line="259" w:lineRule="auto"/>
+        <w:ind w:left="0" w:right="0" w:firstLine="0"/>
+        <w:jc w:val="left"/>
+        <w:rPr>
+          <w:b/>
+          <w:color w:val="2F5496"/>
+          <w:sz w:val="32"/>
+        </w:rPr>
+      </w:pPr>
+    </w:p>
+    <w:p>
+      <w:pPr>
+        <w:spacing w:after="1" w:line="259" w:lineRule="auto"/>
+        <w:ind w:left="-5" w:right="0"/>
+        <w:jc w:val="left"/>
+        <w:rPr>
+          <w:b/>
+          <w:color w:val="5A44EB"/>
+          <w:sz w:val="32"/>
+        </w:rPr>
+      </w:pPr>
+      <w:r>
+        <w:rPr>
+          <w:b/>
+          <w:color w:val="5A44EB"/>
+          <w:sz w:val="32"/>
+        </w:rPr>
+        <w:t>Inovação</w:t>
+      </w:r>
+    </w:p>
+    <w:p>
+      <w:pPr>
+        <w:spacing w:after="1" w:line="259" w:lineRule="auto"/>
+        <w:ind w:left="-5" w:right="0"/>
+        <w:jc w:val="left"/>
+        <w:rPr>
+          <w:b/>
+          <w:color w:val="5A44EB"/>
+          <w:sz w:val="32"/>
+        </w:rPr>
+      </w:pPr>
+    </w:p>
+    <w:p>
+      <w:pPr>
+        <w:spacing w:after="1" w:line="259" w:lineRule="auto"/>
+        <w:ind w:left="-5" w:right="0"/>
+        <w:jc w:val="left"/>
+        <w:rPr>
+          <w:rFonts w:asciiTheme="minorHAnsi" w:hAnsiTheme="minorHAnsi" w:cstheme="minorHAnsi"/>
+          <w:color w:val="5A44EB"/>
+        </w:rPr>
+      </w:pPr>
+      <w:r>
+        <w:rPr>
+          <w:rFonts w:asciiTheme="minorHAnsi" w:hAnsiTheme="minorHAnsi" w:cstheme="minorHAnsi"/>
+        </w:rPr>
+        <w:t xml:space="preserve">Nossa inovação oferece um Dashboard de Controle Avançado que permite aos gerentes monitorar em tempo real o desempenho dos totens. Eles podem agendar reinicializações preventivas para evitar problemas e recebem alertas imediatos caso ocorra qualquer instabilidade. A integração eficiente entre nossa aplicação </w:t>
+      </w:r>
+      <w:proofErr w:type="spellStart"/>
+      <w:r>
+        <w:rPr>
+          <w:rFonts w:asciiTheme="minorHAnsi" w:hAnsiTheme="minorHAnsi" w:cstheme="minorHAnsi"/>
+        </w:rPr>
+        <w:t>Adera</w:t>
+      </w:r>
+      <w:proofErr w:type="spellEnd"/>
+      <w:r>
+        <w:rPr>
+          <w:rFonts w:asciiTheme="minorHAnsi" w:hAnsiTheme="minorHAnsi" w:cstheme="minorHAnsi"/>
+        </w:rPr>
+        <w:t xml:space="preserve"> Scanner e o Dashboard facilita a tomada de decisões informadas, proporcionando uma experiência de compra mais fluida e confiável para os clientes.</w:t>
+      </w:r>
+    </w:p>
+    <w:p>
+      <w:pPr>
+        <w:spacing w:after="333" w:line="259" w:lineRule="auto"/>
+        <w:ind w:left="0" w:right="0" w:firstLine="0"/>
+        <w:jc w:val="left"/>
+        <w:rPr>
+          <w:b/>
+          <w:color w:val="2F5496"/>
+          <w:sz w:val="32"/>
+        </w:rPr>
+      </w:pPr>
+    </w:p>
+    <w:p>
+      <w:pPr>
         <w:pStyle w:val="Ttulo3"/>
         <w:ind w:left="-5"/>
         <w:rPr>
@@ -2126,6 +2215,7 @@
           <w:rFonts w:asciiTheme="minorHAnsi" w:eastAsia="Arial" w:hAnsiTheme="minorHAnsi" w:cstheme="minorHAnsi"/>
           <w:color w:val="000000" w:themeColor="text1"/>
         </w:rPr>
+        <w:lastRenderedPageBreak/>
         <w:t xml:space="preserve">3. Minimização de Interrupções Operacionais: Falhas técnicas nos totens de autoatendimento podem levar a interrupções operacionais nos supermercados, resultando em filas maiores nos caixas tradicionais e sobrecarga do pessoal de atendimento. O monitoramento de hardware dos totens permite a detecção antecipada de problemas, como falhas de componentes ou lentidão excessiva, possibilitando a realização de manutenções corretivas ou preventivas de forma proativa. Isso reduz significativamente o tempo de inatividade dos totens e minimiza as interrupções operacionais, garantindo uma operação contínua e eficiente do supermercado. </w:t>
       </w:r>
     </w:p>
@@ -2316,7 +2406,6 @@
         <w:rPr>
           <w:noProof/>
         </w:rPr>
-        <w:lastRenderedPageBreak/>
         <mc:AlternateContent>
           <mc:Choice Requires="wps">
             <w:drawing>
@@ -2684,6 +2773,7 @@
         <w:rPr>
           <w:color w:val="000000" w:themeColor="text1"/>
         </w:rPr>
+        <w:lastRenderedPageBreak/>
         <w:t>Compatibilidade entre hardware e software: É essencial garantir que o software de monitoramento seja compatível com o hardware utilizado nos totens de autoatendimento. Isso envolve verificar se o software pode suportar a monitoração constante dos totens e se está adaptado aos diferentes modelos e fabricantes presentes nos supermercados.</w:t>
       </w:r>
     </w:p>
@@ -2904,7 +2994,6 @@
         <w:rPr>
           <w:noProof/>
         </w:rPr>
-        <w:lastRenderedPageBreak/>
         <mc:AlternateContent>
           <mc:Choice Requires="wps">
             <w:drawing>
@@ -3117,7 +3206,7 @@
       <w:r>
         <w:t xml:space="preserve"> </w:t>
       </w:r>
-      <w:bookmarkStart w:id="0" w:name="_Hlk144576369"/>
+      <w:bookmarkStart w:id="1" w:name="_Hlk144576369"/>
     </w:p>
     <w:p>
       <w:pPr>
@@ -3134,7 +3223,7 @@
         <w:t xml:space="preserve">Premissas e Restrições </w:t>
       </w:r>
     </w:p>
-    <w:bookmarkEnd w:id="0"/>
+    <w:bookmarkEnd w:id="1"/>
     <w:p>
       <w:pPr>
         <w:spacing w:after="38" w:line="259" w:lineRule="auto"/>
@@ -3369,7 +3458,39 @@
           <w:rFonts w:asciiTheme="minorHAnsi" w:eastAsia="Arial" w:hAnsiTheme="minorHAnsi" w:cstheme="minorHAnsi"/>
           <w:color w:val="000000" w:themeColor="text1"/>
         </w:rPr>
-        <w:t xml:space="preserve">O supermercado deverá disponibilizar acesso a </w:t>
+        <w:t xml:space="preserve">O supermercado deverá </w:t>
+      </w:r>
+      <w:proofErr w:type="spellStart"/>
+      <w:r>
+        <w:rPr>
+          <w:rFonts w:asciiTheme="minorHAnsi" w:eastAsia="Arial" w:hAnsiTheme="minorHAnsi" w:cstheme="minorHAnsi"/>
+          <w:color w:val="000000" w:themeColor="text1"/>
+        </w:rPr>
+        <w:t>disponibilizar</w:t>
+      </w:r>
+      <w:proofErr w:type="spellEnd"/>
+      <w:r>
+        <w:rPr>
+          <w:rFonts w:asciiTheme="minorHAnsi" w:eastAsia="Arial" w:hAnsiTheme="minorHAnsi" w:cstheme="minorHAnsi"/>
+          <w:color w:val="000000" w:themeColor="text1"/>
+        </w:rPr>
+        <w:t xml:space="preserve"> </w:t>
+      </w:r>
+      <w:proofErr w:type="spellStart"/>
+      <w:r>
+        <w:rPr>
+          <w:rFonts w:asciiTheme="minorHAnsi" w:eastAsia="Arial" w:hAnsiTheme="minorHAnsi" w:cstheme="minorHAnsi"/>
+          <w:color w:val="000000" w:themeColor="text1"/>
+        </w:rPr>
+        <w:t>acesso</w:t>
+      </w:r>
+      <w:proofErr w:type="spellEnd"/>
+      <w:r>
+        <w:rPr>
+          <w:rFonts w:asciiTheme="minorHAnsi" w:eastAsia="Arial" w:hAnsiTheme="minorHAnsi" w:cstheme="minorHAnsi"/>
+          <w:color w:val="000000" w:themeColor="text1"/>
+        </w:rPr>
+        <w:t xml:space="preserve"> a </w:t>
       </w:r>
       <w:proofErr w:type="spellStart"/>
       <w:r>
@@ -3798,12 +3919,21 @@
           <w:color w:val="000000" w:themeColor="text1"/>
         </w:rPr>
       </w:pPr>
-      <w:r>
-        <w:rPr>
-          <w:rFonts w:asciiTheme="minorHAnsi" w:eastAsia="Arial" w:hAnsiTheme="minorHAnsi" w:cstheme="minorHAnsi"/>
-          <w:color w:val="000000" w:themeColor="text1"/>
-        </w:rPr>
-        <w:t xml:space="preserve">Responsabilidade </w:t>
+      <w:proofErr w:type="spellStart"/>
+      <w:r>
+        <w:rPr>
+          <w:rFonts w:asciiTheme="minorHAnsi" w:eastAsia="Arial" w:hAnsiTheme="minorHAnsi" w:cstheme="minorHAnsi"/>
+          <w:color w:val="000000" w:themeColor="text1"/>
+        </w:rPr>
+        <w:t>Responsabilidade</w:t>
+      </w:r>
+      <w:proofErr w:type="spellEnd"/>
+      <w:r>
+        <w:rPr>
+          <w:rFonts w:asciiTheme="minorHAnsi" w:eastAsia="Arial" w:hAnsiTheme="minorHAnsi" w:cstheme="minorHAnsi"/>
+          <w:color w:val="000000" w:themeColor="text1"/>
+        </w:rPr>
+        <w:t xml:space="preserve"> </w:t>
       </w:r>
       <w:proofErr w:type="spellStart"/>
       <w:r>
@@ -3948,7 +4078,39 @@
           <w:rFonts w:asciiTheme="minorHAnsi" w:eastAsia="Arial" w:hAnsiTheme="minorHAnsi" w:cstheme="minorHAnsi"/>
           <w:color w:val="000000" w:themeColor="text1"/>
         </w:rPr>
-        <w:t xml:space="preserve"> lidar com possíveis filas </w:t>
+        <w:t xml:space="preserve"> lidar com </w:t>
+      </w:r>
+      <w:proofErr w:type="spellStart"/>
+      <w:r>
+        <w:rPr>
+          <w:rFonts w:asciiTheme="minorHAnsi" w:eastAsia="Arial" w:hAnsiTheme="minorHAnsi" w:cstheme="minorHAnsi"/>
+          <w:color w:val="000000" w:themeColor="text1"/>
+        </w:rPr>
+        <w:t>possíveis</w:t>
+      </w:r>
+      <w:proofErr w:type="spellEnd"/>
+      <w:r>
+        <w:rPr>
+          <w:rFonts w:asciiTheme="minorHAnsi" w:eastAsia="Arial" w:hAnsiTheme="minorHAnsi" w:cstheme="minorHAnsi"/>
+          <w:color w:val="000000" w:themeColor="text1"/>
+        </w:rPr>
+        <w:t xml:space="preserve"> </w:t>
+      </w:r>
+      <w:proofErr w:type="spellStart"/>
+      <w:r>
+        <w:rPr>
+          <w:rFonts w:asciiTheme="minorHAnsi" w:eastAsia="Arial" w:hAnsiTheme="minorHAnsi" w:cstheme="minorHAnsi"/>
+          <w:color w:val="000000" w:themeColor="text1"/>
+        </w:rPr>
+        <w:t>filas</w:t>
+      </w:r>
+      <w:proofErr w:type="spellEnd"/>
+      <w:r>
+        <w:rPr>
+          <w:rFonts w:asciiTheme="minorHAnsi" w:eastAsia="Arial" w:hAnsiTheme="minorHAnsi" w:cstheme="minorHAnsi"/>
+          <w:color w:val="000000" w:themeColor="text1"/>
+        </w:rPr>
+        <w:t xml:space="preserve"> </w:t>
       </w:r>
       <w:proofErr w:type="spellStart"/>
       <w:r>
@@ -4061,7 +4223,23 @@
           <w:rFonts w:asciiTheme="minorHAnsi" w:eastAsia="Arial" w:hAnsiTheme="minorHAnsi" w:cstheme="minorHAnsi"/>
           <w:color w:val="000000" w:themeColor="text1"/>
         </w:rPr>
-        <w:t xml:space="preserve"> de peso e tamanho dos produtos que </w:t>
+        <w:t xml:space="preserve"> de peso e tamanho dos </w:t>
+      </w:r>
+      <w:proofErr w:type="spellStart"/>
+      <w:r>
+        <w:rPr>
+          <w:rFonts w:asciiTheme="minorHAnsi" w:eastAsia="Arial" w:hAnsiTheme="minorHAnsi" w:cstheme="minorHAnsi"/>
+          <w:color w:val="000000" w:themeColor="text1"/>
+        </w:rPr>
+        <w:t>produtos</w:t>
+      </w:r>
+      <w:proofErr w:type="spellEnd"/>
+      <w:r>
+        <w:rPr>
+          <w:rFonts w:asciiTheme="minorHAnsi" w:eastAsia="Arial" w:hAnsiTheme="minorHAnsi" w:cstheme="minorHAnsi"/>
+          <w:color w:val="000000" w:themeColor="text1"/>
+        </w:rPr>
+        <w:t xml:space="preserve"> que </w:t>
       </w:r>
       <w:proofErr w:type="spellStart"/>
       <w:r>
@@ -4190,7 +4368,23 @@
           <w:rFonts w:asciiTheme="minorHAnsi" w:eastAsia="Arial" w:hAnsiTheme="minorHAnsi" w:cstheme="minorHAnsi"/>
           <w:color w:val="000000" w:themeColor="text1"/>
         </w:rPr>
-        <w:t xml:space="preserve"> de outros clientes, </w:t>
+        <w:t xml:space="preserve"> de outros </w:t>
+      </w:r>
+      <w:proofErr w:type="spellStart"/>
+      <w:r>
+        <w:rPr>
+          <w:rFonts w:asciiTheme="minorHAnsi" w:eastAsia="Arial" w:hAnsiTheme="minorHAnsi" w:cstheme="minorHAnsi"/>
+          <w:color w:val="000000" w:themeColor="text1"/>
+        </w:rPr>
+        <w:t>clientes</w:t>
+      </w:r>
+      <w:proofErr w:type="spellEnd"/>
+      <w:r>
+        <w:rPr>
+          <w:rFonts w:asciiTheme="minorHAnsi" w:eastAsia="Arial" w:hAnsiTheme="minorHAnsi" w:cstheme="minorHAnsi"/>
+          <w:color w:val="000000" w:themeColor="text1"/>
+        </w:rPr>
+        <w:t xml:space="preserve">, </w:t>
       </w:r>
       <w:proofErr w:type="spellStart"/>
       <w:r>
@@ -4707,6 +4901,7 @@
         <w:rPr>
           <w:color w:val="000000" w:themeColor="text1"/>
         </w:rPr>
+        <w:lastRenderedPageBreak/>
         <w:t>garantir</w:t>
       </w:r>
       <w:proofErr w:type="spellEnd"/>
@@ -5744,11 +5939,65 @@
       <w:pPr>
         <w:ind w:left="0" w:firstLine="0"/>
       </w:pPr>
+    </w:p>
+    <w:p>
+      <w:pPr>
+        <w:ind w:left="0" w:firstLine="0"/>
+      </w:pPr>
+    </w:p>
+    <w:p>
+      <w:pPr>
+        <w:ind w:left="0" w:firstLine="0"/>
+      </w:pPr>
+    </w:p>
+    <w:p>
+      <w:pPr>
+        <w:ind w:left="0" w:firstLine="0"/>
+      </w:pPr>
+    </w:p>
+    <w:p>
+      <w:pPr>
+        <w:ind w:left="0" w:firstLine="0"/>
+      </w:pPr>
+    </w:p>
+    <w:p>
+      <w:pPr>
+        <w:ind w:left="0" w:firstLine="0"/>
+      </w:pPr>
+    </w:p>
+    <w:p>
+      <w:pPr>
+        <w:ind w:left="0" w:firstLine="0"/>
+      </w:pPr>
+    </w:p>
+    <w:p>
+      <w:pPr>
+        <w:ind w:left="0" w:firstLine="0"/>
+      </w:pPr>
+    </w:p>
+    <w:p>
+      <w:pPr>
+        <w:ind w:left="0" w:firstLine="0"/>
+      </w:pPr>
+    </w:p>
+    <w:p>
+      <w:pPr>
+        <w:ind w:left="0" w:firstLine="0"/>
+      </w:pPr>
+    </w:p>
+    <w:p>
+      <w:pPr>
+        <w:ind w:left="0" w:firstLine="0"/>
+      </w:pPr>
+    </w:p>
+    <w:p>
+      <w:pPr>
+        <w:ind w:left="0" w:firstLine="0"/>
+      </w:pPr>
       <w:r>
         <w:rPr>
           <w:noProof/>
         </w:rPr>
-        <w:lastRenderedPageBreak/>
         <mc:AlternateContent>
           <mc:Choice Requires="wps">
             <w:drawing>
@@ -6003,9 +6252,131 @@
     </w:p>
     <w:p>
       <w:pPr>
-        <w:spacing w:after="0" w:line="259" w:lineRule="auto"/>
+        <w:spacing w:after="40" w:line="259" w:lineRule="auto"/>
         <w:ind w:left="0" w:right="0" w:firstLine="0"/>
         <w:jc w:val="left"/>
+        <w:rPr>
+          <w:color w:val="000000" w:themeColor="text1"/>
+        </w:rPr>
+      </w:pPr>
+    </w:p>
+    <w:p>
+      <w:pPr>
+        <w:spacing w:after="40" w:line="259" w:lineRule="auto"/>
+        <w:ind w:left="0" w:right="0" w:firstLine="0"/>
+        <w:jc w:val="left"/>
+        <w:rPr>
+          <w:color w:val="000000" w:themeColor="text1"/>
+        </w:rPr>
+      </w:pPr>
+    </w:p>
+    <w:p>
+      <w:pPr>
+        <w:spacing w:after="40" w:line="259" w:lineRule="auto"/>
+        <w:ind w:left="0" w:right="0" w:firstLine="0"/>
+        <w:jc w:val="left"/>
+        <w:rPr>
+          <w:color w:val="000000" w:themeColor="text1"/>
+        </w:rPr>
+      </w:pPr>
+    </w:p>
+    <w:p>
+      <w:pPr>
+        <w:spacing w:after="40" w:line="259" w:lineRule="auto"/>
+        <w:ind w:left="0" w:right="0" w:firstLine="0"/>
+        <w:jc w:val="left"/>
+        <w:rPr>
+          <w:color w:val="000000" w:themeColor="text1"/>
+        </w:rPr>
+      </w:pPr>
+    </w:p>
+    <w:p>
+      <w:pPr>
+        <w:spacing w:after="40" w:line="259" w:lineRule="auto"/>
+        <w:ind w:left="0" w:right="0" w:firstLine="0"/>
+        <w:jc w:val="left"/>
+        <w:rPr>
+          <w:color w:val="000000" w:themeColor="text1"/>
+        </w:rPr>
+      </w:pPr>
+    </w:p>
+    <w:p>
+      <w:pPr>
+        <w:spacing w:after="40" w:line="259" w:lineRule="auto"/>
+        <w:ind w:left="0" w:right="0" w:firstLine="0"/>
+        <w:jc w:val="left"/>
+        <w:rPr>
+          <w:color w:val="000000" w:themeColor="text1"/>
+        </w:rPr>
+      </w:pPr>
+    </w:p>
+    <w:p>
+      <w:pPr>
+        <w:spacing w:after="40" w:line="259" w:lineRule="auto"/>
+        <w:ind w:left="0" w:right="0" w:firstLine="0"/>
+        <w:jc w:val="left"/>
+        <w:rPr>
+          <w:color w:val="000000" w:themeColor="text1"/>
+        </w:rPr>
+      </w:pPr>
+    </w:p>
+    <w:p>
+      <w:pPr>
+        <w:spacing w:after="40" w:line="259" w:lineRule="auto"/>
+        <w:ind w:left="0" w:right="0" w:firstLine="0"/>
+        <w:jc w:val="left"/>
+        <w:rPr>
+          <w:color w:val="000000" w:themeColor="text1"/>
+        </w:rPr>
+      </w:pPr>
+    </w:p>
+    <w:p>
+      <w:pPr>
+        <w:spacing w:after="40" w:line="259" w:lineRule="auto"/>
+        <w:ind w:left="0" w:right="0" w:firstLine="0"/>
+        <w:jc w:val="left"/>
+        <w:rPr>
+          <w:color w:val="000000" w:themeColor="text1"/>
+        </w:rPr>
+      </w:pPr>
+    </w:p>
+    <w:p>
+      <w:pPr>
+        <w:spacing w:after="40" w:line="259" w:lineRule="auto"/>
+        <w:ind w:left="0" w:right="0" w:firstLine="0"/>
+        <w:jc w:val="left"/>
+        <w:rPr>
+          <w:color w:val="000000" w:themeColor="text1"/>
+        </w:rPr>
+      </w:pPr>
+    </w:p>
+    <w:p>
+      <w:pPr>
+        <w:spacing w:after="40" w:line="259" w:lineRule="auto"/>
+        <w:ind w:left="0" w:right="0" w:firstLine="0"/>
+        <w:jc w:val="left"/>
+        <w:rPr>
+          <w:color w:val="000000" w:themeColor="text1"/>
+        </w:rPr>
+      </w:pPr>
+    </w:p>
+    <w:p>
+      <w:pPr>
+        <w:spacing w:after="40" w:line="259" w:lineRule="auto"/>
+        <w:ind w:left="0" w:right="0" w:firstLine="0"/>
+        <w:jc w:val="left"/>
+        <w:rPr>
+          <w:color w:val="000000" w:themeColor="text1"/>
+        </w:rPr>
+      </w:pPr>
+    </w:p>
+    <w:p>
+      <w:pPr>
+        <w:pStyle w:val="Ttulo3"/>
+        <w:ind w:left="-5"/>
+        <w:rPr>
+          <w:color w:val="5A44EB"/>
+        </w:rPr>
       </w:pPr>
       <w:r>
         <w:rPr>
@@ -6015,165 +6386,7 @@
         <mc:AlternateContent>
           <mc:Choice Requires="wps">
             <w:drawing>
-              <wp:anchor distT="0" distB="0" distL="114300" distR="114300" simplePos="0" relativeHeight="251708416" behindDoc="0" locked="0" layoutInCell="1" allowOverlap="1" wp14:anchorId="39E97738" wp14:editId="7EDCEFF6">
-                <wp:simplePos x="0" y="0"/>
-                <wp:positionH relativeFrom="page">
-                  <wp:align>right</wp:align>
-                </wp:positionH>
-                <wp:positionV relativeFrom="paragraph">
-                  <wp:posOffset>6511290</wp:posOffset>
-                </wp:positionV>
-                <wp:extent cx="6979920" cy="106556"/>
-                <wp:effectExtent l="0" t="0" r="11430" b="27305"/>
-                <wp:wrapNone/>
-                <wp:docPr id="1848855193" name="Retângulo 6"/>
-                <wp:cNvGraphicFramePr/>
-                <a:graphic xmlns:a="http://schemas.openxmlformats.org/drawingml/2006/main">
-                  <a:graphicData uri="http://schemas.microsoft.com/office/word/2010/wordprocessingShape">
-                    <wps:wsp>
-                      <wps:cNvSpPr/>
-                      <wps:spPr>
-                        <a:xfrm>
-                          <a:off x="0" y="0"/>
-                          <a:ext cx="6979920" cy="106556"/>
-                        </a:xfrm>
-                        <a:prstGeom prst="rect">
-                          <a:avLst/>
-                        </a:prstGeom>
-                        <a:solidFill>
-                          <a:srgbClr val="8F47F5"/>
-                        </a:solidFill>
-                        <a:ln>
-                          <a:solidFill>
-                            <a:srgbClr val="8F47F5"/>
-                          </a:solidFill>
-                        </a:ln>
-                      </wps:spPr>
-                      <wps:style>
-                        <a:lnRef idx="2">
-                          <a:schemeClr val="accent1">
-                            <a:shade val="15000"/>
-                          </a:schemeClr>
-                        </a:lnRef>
-                        <a:fillRef idx="1">
-                          <a:schemeClr val="accent1"/>
-                        </a:fillRef>
-                        <a:effectRef idx="0">
-                          <a:schemeClr val="accent1"/>
-                        </a:effectRef>
-                        <a:fontRef idx="minor">
-                          <a:schemeClr val="lt1"/>
-                        </a:fontRef>
-                      </wps:style>
-                      <wps:bodyPr rot="0" spcFirstLastPara="0" vertOverflow="overflow" horzOverflow="overflow" vert="horz" wrap="square" lIns="91440" tIns="45720" rIns="91440" bIns="45720" numCol="1" spcCol="0" rtlCol="0" fromWordArt="0" anchor="ctr" anchorCtr="0" forceAA="0" compatLnSpc="1">
-                        <a:prstTxWarp prst="textNoShape">
-                          <a:avLst/>
-                        </a:prstTxWarp>
-                        <a:noAutofit/>
-                      </wps:bodyPr>
-                    </wps:wsp>
-                  </a:graphicData>
-                </a:graphic>
-              </wp:anchor>
-            </w:drawing>
-          </mc:Choice>
-          <mc:Fallback>
-            <w:pict>
-              <v:rect w14:anchorId="51862F20" id="Retângulo 6" o:spid="_x0000_s1026" style="position:absolute;margin-left:498.4pt;margin-top:512.7pt;width:549.6pt;height:8.4pt;z-index:251708416;visibility:visible;mso-wrap-style:square;mso-wrap-distance-left:9pt;mso-wrap-distance-top:0;mso-wrap-distance-right:9pt;mso-wrap-distance-bottom:0;mso-position-horizontal:right;mso-position-horizontal-relative:page;mso-position-vertical:absolute;mso-position-vertical-relative:text;v-text-anchor:middle" o:gfxdata="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" fillcolor="#8f47f5" strokecolor="#8f47f5" strokeweight="1pt">
-                <w10:wrap anchorx="page"/>
-              </v:rect>
-            </w:pict>
-          </mc:Fallback>
-        </mc:AlternateContent>
-      </w:r>
-      <w:r>
-        <w:rPr>
-          <w:noProof/>
-          <w:color w:val="000000" w:themeColor="text1"/>
-        </w:rPr>
-        <mc:AlternateContent>
-          <mc:Choice Requires="wps">
-            <w:drawing>
-              <wp:anchor distT="0" distB="0" distL="114300" distR="114300" simplePos="0" relativeHeight="251706368" behindDoc="0" locked="0" layoutInCell="1" allowOverlap="1" wp14:anchorId="26D55AA6" wp14:editId="3845AF54">
-                <wp:simplePos x="0" y="0"/>
-                <wp:positionH relativeFrom="page">
-                  <wp:posOffset>3810</wp:posOffset>
-                </wp:positionH>
-                <wp:positionV relativeFrom="paragraph">
-                  <wp:posOffset>6170930</wp:posOffset>
-                </wp:positionV>
-                <wp:extent cx="464820" cy="426720"/>
-                <wp:effectExtent l="0" t="0" r="11430" b="11430"/>
-                <wp:wrapNone/>
-                <wp:docPr id="71448782" name="Fluxograma: Atraso 5"/>
-                <wp:cNvGraphicFramePr/>
-                <a:graphic xmlns:a="http://schemas.openxmlformats.org/drawingml/2006/main">
-                  <a:graphicData uri="http://schemas.microsoft.com/office/word/2010/wordprocessingShape">
-                    <wps:wsp>
-                      <wps:cNvSpPr/>
-                      <wps:spPr>
-                        <a:xfrm rot="16200000">
-                          <a:off x="0" y="0"/>
-                          <a:ext cx="464820" cy="426720"/>
-                        </a:xfrm>
-                        <a:prstGeom prst="flowChartDelay">
-                          <a:avLst/>
-                        </a:prstGeom>
-                        <a:solidFill>
-                          <a:srgbClr val="AF4BDE"/>
-                        </a:solidFill>
-                        <a:ln>
-                          <a:solidFill>
-                            <a:srgbClr val="AF4BDE"/>
-                          </a:solidFill>
-                        </a:ln>
-                      </wps:spPr>
-                      <wps:style>
-                        <a:lnRef idx="2">
-                          <a:schemeClr val="accent1">
-                            <a:shade val="15000"/>
-                          </a:schemeClr>
-                        </a:lnRef>
-                        <a:fillRef idx="1">
-                          <a:schemeClr val="accent1"/>
-                        </a:fillRef>
-                        <a:effectRef idx="0">
-                          <a:schemeClr val="accent1"/>
-                        </a:effectRef>
-                        <a:fontRef idx="minor">
-                          <a:schemeClr val="lt1"/>
-                        </a:fontRef>
-                      </wps:style>
-                      <wps:bodyPr rot="0" spcFirstLastPara="0" vertOverflow="overflow" horzOverflow="overflow" vert="horz" wrap="square" lIns="91440" tIns="45720" rIns="91440" bIns="45720" numCol="1" spcCol="0" rtlCol="0" fromWordArt="0" anchor="ctr" anchorCtr="0" forceAA="0" compatLnSpc="1">
-                        <a:prstTxWarp prst="textNoShape">
-                          <a:avLst/>
-                        </a:prstTxWarp>
-                        <a:noAutofit/>
-                      </wps:bodyPr>
-                    </wps:wsp>
-                  </a:graphicData>
-                </a:graphic>
-              </wp:anchor>
-            </w:drawing>
-          </mc:Choice>
-          <mc:Fallback>
-            <w:pict>
-              <v:shape w14:anchorId="705B941F" id="Fluxograma: Atraso 5" o:spid="_x0000_s1026" type="#_x0000_t135" style="position:absolute;margin-left:.3pt;margin-top:485.9pt;width:36.6pt;height:33.6pt;rotation:-90;z-index:251706368;visibility:visible;mso-wrap-style:square;mso-wrap-distance-left:9pt;mso-wrap-distance-top:0;mso-wrap-distance-right:9pt;mso-wrap-distance-bottom:0;mso-position-horizontal:absolute;mso-position-horizontal-relative:page;mso-position-vertical:absolute;mso-position-vertical-relative:text;v-text-anchor:middle" o:gfxdata="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" fillcolor="#af4bde" strokecolor="#af4bde" strokeweight="1pt">
-                <w10:wrap anchorx="page"/>
-              </v:shape>
-            </w:pict>
-          </mc:Fallback>
-        </mc:AlternateContent>
-      </w:r>
-      <w:r>
-        <w:rPr>
-          <w:noProof/>
-          <w:color w:val="000000" w:themeColor="text1"/>
-        </w:rPr>
-        <mc:AlternateContent>
-          <mc:Choice Requires="wps">
-            <w:drawing>
-              <wp:anchor distT="0" distB="0" distL="114300" distR="114300" simplePos="0" relativeHeight="251704320" behindDoc="0" locked="0" layoutInCell="1" allowOverlap="1" wp14:anchorId="095E06CE" wp14:editId="57AFBD53">
+              <wp:anchor distT="0" distB="0" distL="114300" distR="114300" simplePos="0" relativeHeight="251704320" behindDoc="0" locked="0" layoutInCell="1" allowOverlap="1" wp14:anchorId="095E06CE" wp14:editId="270F0AB5">
                 <wp:simplePos x="0" y="0"/>
                 <wp:positionH relativeFrom="page">
                   <wp:align>right</wp:align>
@@ -6237,7 +6450,7 @@
           </mc:Choice>
           <mc:Fallback>
             <w:pict>
-              <v:rect w14:anchorId="6C092758" id="Retângulo 6" o:spid="_x0000_s1026" style="position:absolute;margin-left:498.4pt;margin-top:666.25pt;width:549.6pt;height:8.4pt;z-index:251704320;visibility:visible;mso-wrap-style:square;mso-wrap-distance-left:9pt;mso-wrap-distance-top:0;mso-wrap-distance-right:9pt;mso-wrap-distance-bottom:0;mso-position-horizontal:right;mso-position-horizontal-relative:page;mso-position-vertical:absolute;mso-position-vertical-relative:text;v-text-anchor:middle" o:gfxdata="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" fillcolor="#8f47f5" strokecolor="#8f47f5" strokeweight="1pt">
+              <v:rect w14:anchorId="687E4C0F" id="Retângulo 6" o:spid="_x0000_s1026" style="position:absolute;margin-left:498.4pt;margin-top:666.25pt;width:549.6pt;height:8.4pt;z-index:251704320;visibility:visible;mso-wrap-style:square;mso-wrap-distance-left:9pt;mso-wrap-distance-top:0;mso-wrap-distance-right:9pt;mso-wrap-distance-bottom:0;mso-position-horizontal:right;mso-position-horizontal-relative:page;mso-position-vertical:absolute;mso-position-vertical-relative:text;v-text-anchor:middle" o:gfxdata="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" fillcolor="#8f47f5" strokecolor="#8f47f5" strokeweight="1pt">
                 <w10:wrap anchorx="page"/>
               </v:rect>
             </w:pict>
@@ -6247,11 +6460,486 @@
       <w:r>
         <w:t xml:space="preserve"> </w:t>
       </w:r>
+      <w:r>
+        <w:rPr>
+          <w:noProof/>
+        </w:rPr>
+        <mc:AlternateContent>
+          <mc:Choice Requires="wps">
+            <w:drawing>
+              <wp:anchor distT="0" distB="0" distL="114300" distR="114300" simplePos="0" relativeHeight="251710464" behindDoc="0" locked="0" layoutInCell="1" allowOverlap="1" wp14:anchorId="6F24B143" wp14:editId="6DB151D8">
+                <wp:simplePos x="0" y="0"/>
+                <wp:positionH relativeFrom="page">
+                  <wp:align>right</wp:align>
+                </wp:positionH>
+                <wp:positionV relativeFrom="paragraph">
+                  <wp:posOffset>256540</wp:posOffset>
+                </wp:positionV>
+                <wp:extent cx="236220" cy="586740"/>
+                <wp:effectExtent l="0" t="0" r="11430" b="22860"/>
+                <wp:wrapNone/>
+                <wp:docPr id="1957944088" name="Retângulo 1"/>
+                <wp:cNvGraphicFramePr/>
+                <a:graphic xmlns:a="http://schemas.openxmlformats.org/drawingml/2006/main">
+                  <a:graphicData uri="http://schemas.microsoft.com/office/word/2010/wordprocessingShape">
+                    <wps:wsp>
+                      <wps:cNvSpPr/>
+                      <wps:spPr>
+                        <a:xfrm>
+                          <a:off x="0" y="0"/>
+                          <a:ext cx="236220" cy="586740"/>
+                        </a:xfrm>
+                        <a:prstGeom prst="rect">
+                          <a:avLst/>
+                        </a:prstGeom>
+                        <a:solidFill>
+                          <a:srgbClr val="5A44EB"/>
+                        </a:solidFill>
+                        <a:ln>
+                          <a:solidFill>
+                            <a:srgbClr val="5A44EB"/>
+                          </a:solidFill>
+                        </a:ln>
+                      </wps:spPr>
+                      <wps:style>
+                        <a:lnRef idx="2">
+                          <a:schemeClr val="accent1">
+                            <a:shade val="15000"/>
+                          </a:schemeClr>
+                        </a:lnRef>
+                        <a:fillRef idx="1">
+                          <a:schemeClr val="accent1"/>
+                        </a:fillRef>
+                        <a:effectRef idx="0">
+                          <a:schemeClr val="accent1"/>
+                        </a:effectRef>
+                        <a:fontRef idx="minor">
+                          <a:schemeClr val="lt1"/>
+                        </a:fontRef>
+                      </wps:style>
+                      <wps:bodyPr rot="0" spcFirstLastPara="0" vertOverflow="overflow" horzOverflow="overflow" vert="horz" wrap="square" lIns="91440" tIns="45720" rIns="91440" bIns="45720" numCol="1" spcCol="0" rtlCol="0" fromWordArt="0" anchor="ctr" anchorCtr="0" forceAA="0" compatLnSpc="1">
+                        <a:prstTxWarp prst="textNoShape">
+                          <a:avLst/>
+                        </a:prstTxWarp>
+                        <a:noAutofit/>
+                      </wps:bodyPr>
+                    </wps:wsp>
+                  </a:graphicData>
+                </a:graphic>
+                <wp14:sizeRelH relativeFrom="margin">
+                  <wp14:pctWidth>0</wp14:pctWidth>
+                </wp14:sizeRelH>
+                <wp14:sizeRelV relativeFrom="margin">
+                  <wp14:pctHeight>0</wp14:pctHeight>
+                </wp14:sizeRelV>
+              </wp:anchor>
+            </w:drawing>
+          </mc:Choice>
+          <mc:Fallback>
+            <w:pict>
+              <v:rect w14:anchorId="78717A49" id="Retângulo 1" o:spid="_x0000_s1026" style="position:absolute;margin-left:-32.6pt;margin-top:20.2pt;width:18.6pt;height:46.2pt;z-index:251710464;visibility:visible;mso-wrap-style:square;mso-width-percent:0;mso-height-percent:0;mso-wrap-distance-left:9pt;mso-wrap-distance-top:0;mso-wrap-distance-right:9pt;mso-wrap-distance-bottom:0;mso-position-horizontal:right;mso-position-horizontal-relative:page;mso-position-vertical:absolute;mso-position-vertical-relative:text;mso-width-percent:0;mso-height-percent:0;mso-width-relative:margin;mso-height-relative:margin;v-text-anchor:middle" o:gfxdata="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" fillcolor="#5a44eb" strokecolor="#5a44eb" strokeweight="1pt">
+                <w10:wrap anchorx="page"/>
+              </v:rect>
+            </w:pict>
+          </mc:Fallback>
+        </mc:AlternateContent>
+      </w:r>
+      <w:r>
+        <w:rPr>
+          <w:color w:val="5A44EB"/>
+        </w:rPr>
+        <w:t>BPMN</w:t>
+      </w:r>
+    </w:p>
+    <w:p/>
+    <w:p/>
+    <w:p>
+      <w:r>
+        <w:rPr>
+          <w:noProof/>
+        </w:rPr>
+        <w:drawing>
+          <wp:inline distT="0" distB="0" distL="0" distR="0" wp14:anchorId="281A44D2" wp14:editId="55C7BEE9">
+            <wp:extent cx="6294475" cy="6027760"/>
+            <wp:effectExtent l="0" t="0" r="0" b="0"/>
+            <wp:docPr id="1147766822" name="Imagem 1" descr="Diagrama&#10;&#10;Descrição gerada automaticamente"/>
+            <wp:cNvGraphicFramePr>
+              <a:graphicFrameLocks xmlns:a="http://schemas.openxmlformats.org/drawingml/2006/main" noChangeAspect="1"/>
+            </wp:cNvGraphicFramePr>
+            <a:graphic xmlns:a="http://schemas.openxmlformats.org/drawingml/2006/main">
+              <a:graphicData uri="http://schemas.openxmlformats.org/drawingml/2006/picture">
+                <pic:pic xmlns:pic="http://schemas.openxmlformats.org/drawingml/2006/picture">
+                  <pic:nvPicPr>
+                    <pic:cNvPr id="1147766822" name="Imagem 1" descr="Diagrama&#10;&#10;Descrição gerada automaticamente"/>
+                    <pic:cNvPicPr/>
+                  </pic:nvPicPr>
+                  <pic:blipFill>
+                    <a:blip r:embed="rId8"/>
+                    <a:stretch>
+                      <a:fillRect/>
+                    </a:stretch>
+                  </pic:blipFill>
+                  <pic:spPr>
+                    <a:xfrm>
+                      <a:off x="0" y="0"/>
+                      <a:ext cx="6304557" cy="6037415"/>
+                    </a:xfrm>
+                    <a:prstGeom prst="rect">
+                      <a:avLst/>
+                    </a:prstGeom>
+                  </pic:spPr>
+                </pic:pic>
+              </a:graphicData>
+            </a:graphic>
+          </wp:inline>
+        </w:drawing>
+      </w:r>
+    </w:p>
+    <w:p/>
+    <w:p/>
+    <w:p/>
+    <w:p/>
+    <w:p/>
+    <w:p/>
+    <w:p/>
+    <w:p/>
+    <w:p/>
+    <w:p/>
+    <w:p/>
+    <w:p/>
+    <w:p/>
+    <w:p/>
+    <w:p/>
+    <w:p/>
+    <w:p/>
+    <w:p/>
+    <w:p>
+      <w:r>
+        <w:rPr>
+          <w:noProof/>
+        </w:rPr>
+        <w:drawing>
+          <wp:inline distT="0" distB="0" distL="0" distR="0" wp14:anchorId="766E083E" wp14:editId="77493CE9">
+            <wp:extent cx="6448991" cy="4475405"/>
+            <wp:effectExtent l="0" t="0" r="0" b="1905"/>
+            <wp:docPr id="122911824" name="Imagem 1" descr="Diagrama, Esquemático&#10;&#10;Descrição gerada automaticamente"/>
+            <wp:cNvGraphicFramePr>
+              <a:graphicFrameLocks xmlns:a="http://schemas.openxmlformats.org/drawingml/2006/main" noChangeAspect="1"/>
+            </wp:cNvGraphicFramePr>
+            <a:graphic xmlns:a="http://schemas.openxmlformats.org/drawingml/2006/main">
+              <a:graphicData uri="http://schemas.openxmlformats.org/drawingml/2006/picture">
+                <pic:pic xmlns:pic="http://schemas.openxmlformats.org/drawingml/2006/picture">
+                  <pic:nvPicPr>
+                    <pic:cNvPr id="122911824" name="Imagem 1" descr="Diagrama, Esquemático&#10;&#10;Descrição gerada automaticamente"/>
+                    <pic:cNvPicPr/>
+                  </pic:nvPicPr>
+                  <pic:blipFill>
+                    <a:blip r:embed="rId9"/>
+                    <a:stretch>
+                      <a:fillRect/>
+                    </a:stretch>
+                  </pic:blipFill>
+                  <pic:spPr>
+                    <a:xfrm>
+                      <a:off x="0" y="0"/>
+                      <a:ext cx="6468504" cy="4488947"/>
+                    </a:xfrm>
+                    <a:prstGeom prst="rect">
+                      <a:avLst/>
+                    </a:prstGeom>
+                  </pic:spPr>
+                </pic:pic>
+              </a:graphicData>
+            </a:graphic>
+          </wp:inline>
+        </w:drawing>
+      </w:r>
+    </w:p>
+    <w:p>
+      <w:pPr>
+        <w:pStyle w:val="Ttulo3"/>
+        <w:ind w:left="-5"/>
+      </w:pPr>
+      <w:r>
+        <w:rPr>
+          <w:noProof/>
+          <w:color w:val="000000" w:themeColor="text1"/>
+        </w:rPr>
+        <w:lastRenderedPageBreak/>
+        <mc:AlternateContent>
+          <mc:Choice Requires="wps">
+            <w:drawing>
+              <wp:anchor distT="0" distB="0" distL="114300" distR="114300" simplePos="0" relativeHeight="251712512" behindDoc="0" locked="0" layoutInCell="1" allowOverlap="1" wp14:anchorId="34A4BD95" wp14:editId="2F09C8CF">
+                <wp:simplePos x="0" y="0"/>
+                <wp:positionH relativeFrom="page">
+                  <wp:align>right</wp:align>
+                </wp:positionH>
+                <wp:positionV relativeFrom="paragraph">
+                  <wp:posOffset>8461375</wp:posOffset>
+                </wp:positionV>
+                <wp:extent cx="6979920" cy="106556"/>
+                <wp:effectExtent l="0" t="0" r="11430" b="27305"/>
+                <wp:wrapNone/>
+                <wp:docPr id="1992802942" name="Retângulo 6"/>
+                <wp:cNvGraphicFramePr/>
+                <a:graphic xmlns:a="http://schemas.openxmlformats.org/drawingml/2006/main">
+                  <a:graphicData uri="http://schemas.microsoft.com/office/word/2010/wordprocessingShape">
+                    <wps:wsp>
+                      <wps:cNvSpPr/>
+                      <wps:spPr>
+                        <a:xfrm>
+                          <a:off x="0" y="0"/>
+                          <a:ext cx="6979920" cy="106556"/>
+                        </a:xfrm>
+                        <a:prstGeom prst="rect">
+                          <a:avLst/>
+                        </a:prstGeom>
+                        <a:solidFill>
+                          <a:srgbClr val="8F47F5"/>
+                        </a:solidFill>
+                        <a:ln>
+                          <a:solidFill>
+                            <a:srgbClr val="8F47F5"/>
+                          </a:solidFill>
+                        </a:ln>
+                      </wps:spPr>
+                      <wps:style>
+                        <a:lnRef idx="2">
+                          <a:schemeClr val="accent1">
+                            <a:shade val="15000"/>
+                          </a:schemeClr>
+                        </a:lnRef>
+                        <a:fillRef idx="1">
+                          <a:schemeClr val="accent1"/>
+                        </a:fillRef>
+                        <a:effectRef idx="0">
+                          <a:schemeClr val="accent1"/>
+                        </a:effectRef>
+                        <a:fontRef idx="minor">
+                          <a:schemeClr val="lt1"/>
+                        </a:fontRef>
+                      </wps:style>
+                      <wps:bodyPr rot="0" spcFirstLastPara="0" vertOverflow="overflow" horzOverflow="overflow" vert="horz" wrap="square" lIns="91440" tIns="45720" rIns="91440" bIns="45720" numCol="1" spcCol="0" rtlCol="0" fromWordArt="0" anchor="ctr" anchorCtr="0" forceAA="0" compatLnSpc="1">
+                        <a:prstTxWarp prst="textNoShape">
+                          <a:avLst/>
+                        </a:prstTxWarp>
+                        <a:noAutofit/>
+                      </wps:bodyPr>
+                    </wps:wsp>
+                  </a:graphicData>
+                </a:graphic>
+              </wp:anchor>
+            </w:drawing>
+          </mc:Choice>
+          <mc:Fallback>
+            <w:pict>
+              <v:rect w14:anchorId="5F56D02D" id="Retângulo 6" o:spid="_x0000_s1026" style="position:absolute;margin-left:498.4pt;margin-top:666.25pt;width:549.6pt;height:8.4pt;z-index:251712512;visibility:visible;mso-wrap-style:square;mso-wrap-distance-left:9pt;mso-wrap-distance-top:0;mso-wrap-distance-right:9pt;mso-wrap-distance-bottom:0;mso-position-horizontal:right;mso-position-horizontal-relative:page;mso-position-vertical:absolute;mso-position-vertical-relative:text;v-text-anchor:middle" o:gfxdata="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" fillcolor="#8f47f5" strokecolor="#8f47f5" strokeweight="1pt">
+                <w10:wrap anchorx="page"/>
+              </v:rect>
+            </w:pict>
+          </mc:Fallback>
+        </mc:AlternateContent>
+      </w:r>
+      <w:r>
+        <w:t xml:space="preserve"> </w:t>
+      </w:r>
+    </w:p>
+    <w:p>
+      <w:pPr>
+        <w:pStyle w:val="Ttulo3"/>
+        <w:ind w:left="-5"/>
+      </w:pPr>
+    </w:p>
+    <w:p>
+      <w:pPr>
+        <w:pStyle w:val="Ttulo3"/>
+        <w:ind w:left="-5"/>
+      </w:pPr>
+    </w:p>
+    <w:p>
+      <w:pPr>
+        <w:pStyle w:val="Ttulo3"/>
+        <w:ind w:left="-5"/>
+      </w:pPr>
+    </w:p>
+    <w:p>
+      <w:pPr>
+        <w:pStyle w:val="Ttulo3"/>
+        <w:ind w:left="-5"/>
+      </w:pPr>
+    </w:p>
+    <w:p>
+      <w:pPr>
+        <w:pStyle w:val="Ttulo3"/>
+        <w:ind w:left="-5"/>
+      </w:pPr>
+    </w:p>
+    <w:p>
+      <w:pPr>
+        <w:pStyle w:val="Ttulo3"/>
+        <w:ind w:left="-5"/>
+        <w:rPr>
+          <w:color w:val="5A44EB"/>
+        </w:rPr>
+      </w:pPr>
+      <w:r>
+        <w:rPr>
+          <w:noProof/>
+        </w:rPr>
+        <mc:AlternateContent>
+          <mc:Choice Requires="wps">
+            <w:drawing>
+              <wp:anchor distT="0" distB="0" distL="114300" distR="114300" simplePos="0" relativeHeight="251713536" behindDoc="0" locked="0" layoutInCell="1" allowOverlap="1" wp14:anchorId="25697236" wp14:editId="594F4042">
+                <wp:simplePos x="0" y="0"/>
+                <wp:positionH relativeFrom="page">
+                  <wp:align>right</wp:align>
+                </wp:positionH>
+                <wp:positionV relativeFrom="paragraph">
+                  <wp:posOffset>256540</wp:posOffset>
+                </wp:positionV>
+                <wp:extent cx="236220" cy="586740"/>
+                <wp:effectExtent l="0" t="0" r="11430" b="22860"/>
+                <wp:wrapNone/>
+                <wp:docPr id="213229579" name="Retângulo 1"/>
+                <wp:cNvGraphicFramePr/>
+                <a:graphic xmlns:a="http://schemas.openxmlformats.org/drawingml/2006/main">
+                  <a:graphicData uri="http://schemas.microsoft.com/office/word/2010/wordprocessingShape">
+                    <wps:wsp>
+                      <wps:cNvSpPr/>
+                      <wps:spPr>
+                        <a:xfrm>
+                          <a:off x="0" y="0"/>
+                          <a:ext cx="236220" cy="586740"/>
+                        </a:xfrm>
+                        <a:prstGeom prst="rect">
+                          <a:avLst/>
+                        </a:prstGeom>
+                        <a:solidFill>
+                          <a:srgbClr val="5A44EB"/>
+                        </a:solidFill>
+                        <a:ln>
+                          <a:solidFill>
+                            <a:srgbClr val="5A44EB"/>
+                          </a:solidFill>
+                        </a:ln>
+                      </wps:spPr>
+                      <wps:style>
+                        <a:lnRef idx="2">
+                          <a:schemeClr val="accent1">
+                            <a:shade val="15000"/>
+                          </a:schemeClr>
+                        </a:lnRef>
+                        <a:fillRef idx="1">
+                          <a:schemeClr val="accent1"/>
+                        </a:fillRef>
+                        <a:effectRef idx="0">
+                          <a:schemeClr val="accent1"/>
+                        </a:effectRef>
+                        <a:fontRef idx="minor">
+                          <a:schemeClr val="lt1"/>
+                        </a:fontRef>
+                      </wps:style>
+                      <wps:bodyPr rot="0" spcFirstLastPara="0" vertOverflow="overflow" horzOverflow="overflow" vert="horz" wrap="square" lIns="91440" tIns="45720" rIns="91440" bIns="45720" numCol="1" spcCol="0" rtlCol="0" fromWordArt="0" anchor="ctr" anchorCtr="0" forceAA="0" compatLnSpc="1">
+                        <a:prstTxWarp prst="textNoShape">
+                          <a:avLst/>
+                        </a:prstTxWarp>
+                        <a:noAutofit/>
+                      </wps:bodyPr>
+                    </wps:wsp>
+                  </a:graphicData>
+                </a:graphic>
+                <wp14:sizeRelH relativeFrom="margin">
+                  <wp14:pctWidth>0</wp14:pctWidth>
+                </wp14:sizeRelH>
+                <wp14:sizeRelV relativeFrom="margin">
+                  <wp14:pctHeight>0</wp14:pctHeight>
+                </wp14:sizeRelV>
+              </wp:anchor>
+            </w:drawing>
+          </mc:Choice>
+          <mc:Fallback>
+            <w:pict>
+              <v:rect w14:anchorId="2643BFF5" id="Retângulo 1" o:spid="_x0000_s1026" style="position:absolute;margin-left:-32.6pt;margin-top:20.2pt;width:18.6pt;height:46.2pt;z-index:251713536;visibility:visible;mso-wrap-style:square;mso-width-percent:0;mso-height-percent:0;mso-wrap-distance-left:9pt;mso-wrap-distance-top:0;mso-wrap-distance-right:9pt;mso-wrap-distance-bottom:0;mso-position-horizontal:right;mso-position-horizontal-relative:page;mso-position-vertical:absolute;mso-position-vertical-relative:text;mso-width-percent:0;mso-height-percent:0;mso-width-relative:margin;mso-height-relative:margin;v-text-anchor:middle" o:gfxdata="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" fillcolor="#5a44eb" strokecolor="#5a44eb" strokeweight="1pt">
+                <w10:wrap anchorx="page"/>
+              </v:rect>
+            </w:pict>
+          </mc:Fallback>
+        </mc:AlternateContent>
+      </w:r>
+      <w:r>
+        <w:rPr>
+          <w:color w:val="5A44EB"/>
+        </w:rPr>
+        <w:t>Diagrama de solução</w:t>
+      </w:r>
+    </w:p>
+    <w:p>
+      <w:r>
+        <w:rPr>
+          <w:noProof/>
+        </w:rPr>
+        <w:drawing>
+          <wp:inline distT="0" distB="0" distL="0" distR="0" wp14:anchorId="5088A842" wp14:editId="25ABD1F5">
+            <wp:extent cx="6369050" cy="5741670"/>
+            <wp:effectExtent l="0" t="0" r="0" b="0"/>
+            <wp:docPr id="1775130129" name="Imagem 1" descr="Diagrama&#10;&#10;Descrição gerada automaticamente"/>
+            <wp:cNvGraphicFramePr>
+              <a:graphicFrameLocks xmlns:a="http://schemas.openxmlformats.org/drawingml/2006/main" noChangeAspect="1"/>
+            </wp:cNvGraphicFramePr>
+            <a:graphic xmlns:a="http://schemas.openxmlformats.org/drawingml/2006/main">
+              <a:graphicData uri="http://schemas.openxmlformats.org/drawingml/2006/picture">
+                <pic:pic xmlns:pic="http://schemas.openxmlformats.org/drawingml/2006/picture">
+                  <pic:nvPicPr>
+                    <pic:cNvPr id="1775130129" name="Imagem 1" descr="Diagrama&#10;&#10;Descrição gerada automaticamente"/>
+                    <pic:cNvPicPr>
+                      <a:picLocks noChangeAspect="1" noChangeArrowheads="1"/>
+                    </pic:cNvPicPr>
+                  </pic:nvPicPr>
+                  <pic:blipFill>
+                    <a:blip r:embed="rId10">
+                      <a:extLst>
+                        <a:ext uri="{28A0092B-C50C-407E-A947-70E740481C1C}">
+                          <a14:useLocalDpi xmlns:a14="http://schemas.microsoft.com/office/drawing/2010/main" val="0"/>
+                        </a:ext>
+                      </a:extLst>
+                    </a:blip>
+                    <a:srcRect/>
+                    <a:stretch>
+                      <a:fillRect/>
+                    </a:stretch>
+                  </pic:blipFill>
+                  <pic:spPr bwMode="auto">
+                    <a:xfrm>
+                      <a:off x="0" y="0"/>
+                      <a:ext cx="6369050" cy="5741670"/>
+                    </a:xfrm>
+                    <a:prstGeom prst="rect">
+                      <a:avLst/>
+                    </a:prstGeom>
+                    <a:noFill/>
+                    <a:ln>
+                      <a:noFill/>
+                    </a:ln>
+                  </pic:spPr>
+                </pic:pic>
+              </a:graphicData>
+            </a:graphic>
+          </wp:inline>
+        </w:drawing>
+      </w:r>
+    </w:p>
+    <w:p/>
+    <w:p>
+      <w:pPr>
+        <w:spacing w:after="0" w:line="259" w:lineRule="auto"/>
+        <w:ind w:left="0" w:right="0" w:firstLine="0"/>
+        <w:jc w:val="left"/>
+      </w:pPr>
     </w:p>
     <w:sectPr>
-      <w:headerReference w:type="even" r:id="rId8"/>
-      <w:headerReference w:type="default" r:id="rId9"/>
-      <w:headerReference w:type="first" r:id="rId10"/>
+      <w:headerReference w:type="even" r:id="rId11"/>
+      <w:headerReference w:type="default" r:id="rId12"/>
+      <w:headerReference w:type="first" r:id="rId13"/>
       <w:pgSz w:w="11906" w:h="16838"/>
       <w:pgMar w:top="792" w:right="901" w:bottom="1072" w:left="965" w:header="720" w:footer="720" w:gutter="0"/>
       <w:cols w:space="720"/>
@@ -6373,7 +7061,7 @@
             </wp:anchor>
           </w:drawing>
         </mc:Choice>
-        <mc:Fallback xmlns:a="http://schemas.openxmlformats.org/drawingml/2006/main" xmlns:w16du="http://schemas.microsoft.com/office/word/2023/wordml/word16du">
+        <mc:Fallback xmlns:w16du="http://schemas.microsoft.com/office/word/2023/wordml/word16du" xmlns:a="http://schemas.openxmlformats.org/drawingml/2006/main">
           <w:pict>
             <v:group id="Group 5583" style="width:595.32pt;height:840.37pt;position:absolute;z-index:-2147483648;mso-position-horizontal-relative:page;mso-position-horizontal:absolute;margin-left:0pt;mso-position-vertical-relative:page;margin-top:1.54968pt;" coordsize="75605,106727">
               <v:shape id="Picture 5584" style="position:absolute;width:75438;height:106497;left:0;top:-44;" filled="f">
@@ -6451,7 +7139,7 @@
             </wp:anchor>
           </w:drawing>
         </mc:Choice>
-        <mc:Fallback xmlns:a="http://schemas.openxmlformats.org/drawingml/2006/main" xmlns:w16du="http://schemas.microsoft.com/office/word/2023/wordml/word16du">
+        <mc:Fallback xmlns:w16du="http://schemas.microsoft.com/office/word/2023/wordml/word16du" xmlns:a="http://schemas.openxmlformats.org/drawingml/2006/main">
           <w:pict>
             <v:group id="Group 5580" style="width:595.32pt;height:840.37pt;position:absolute;z-index:-2147483648;mso-position-horizontal-relative:page;mso-position-horizontal:absolute;margin-left:0pt;mso-position-vertical-relative:page;margin-top:1.54968pt;" coordsize="75605,106727">
               <v:shape id="Picture 5581" style="position:absolute;width:75438;height:106497;left:0;top:-44;" filled="f">
@@ -6529,7 +7217,7 @@
             </wp:anchor>
           </w:drawing>
         </mc:Choice>
-        <mc:Fallback xmlns:a="http://schemas.openxmlformats.org/drawingml/2006/main" xmlns:w16du="http://schemas.microsoft.com/office/word/2023/wordml/word16du">
+        <mc:Fallback xmlns:w16du="http://schemas.microsoft.com/office/word/2023/wordml/word16du" xmlns:a="http://schemas.openxmlformats.org/drawingml/2006/main">
           <w:pict>
             <v:group id="Group 5577" style="width:595.32pt;height:840.37pt;position:absolute;z-index:-2147483648;mso-position-horizontal-relative:page;mso-position-horizontal:absolute;margin-left:0pt;mso-position-vertical-relative:page;margin-top:1.54968pt;" coordsize="75605,106727">
               <v:shape id="Picture 5578" style="position:absolute;width:75438;height:106497;left:0;top:-44;" filled="f">

</xml_diff>

<commit_message>
Adicionando diagrama de classes da documentação
</commit_message>
<xml_diff>
--- a/Documentação - Adera .docx
+++ b/Documentação - Adera .docx
@@ -359,11 +359,9 @@
       <w:r>
         <w:t xml:space="preserve"> </w:t>
       </w:r>
-      <w:proofErr w:type="spellStart"/>
       <w:r>
         <w:t>Adera</w:t>
       </w:r>
-      <w:proofErr w:type="spellEnd"/>
       <w:r>
         <w:t xml:space="preserve"> </w:t>
       </w:r>
@@ -1798,21 +1796,7 @@
         <w:rPr>
           <w:rFonts w:asciiTheme="minorHAnsi" w:hAnsiTheme="minorHAnsi" w:cstheme="minorHAnsi"/>
         </w:rPr>
-        <w:t xml:space="preserve">e solucionar o problema do mal funcionamento do totem através do </w:t>
-      </w:r>
-      <w:proofErr w:type="spellStart"/>
-      <w:r>
-        <w:rPr>
-          <w:rFonts w:asciiTheme="minorHAnsi" w:hAnsiTheme="minorHAnsi" w:cstheme="minorHAnsi"/>
-        </w:rPr>
-        <w:t>Adera</w:t>
-      </w:r>
-      <w:proofErr w:type="spellEnd"/>
-      <w:r>
-        <w:rPr>
-          <w:rFonts w:asciiTheme="minorHAnsi" w:hAnsiTheme="minorHAnsi" w:cstheme="minorHAnsi"/>
-        </w:rPr>
-        <w:t xml:space="preserve"> Scanner. Também r</w:t>
+        <w:t>e solucionar o problema do mal funcionamento do totem através do Adera Scanner. Também r</w:t>
       </w:r>
       <w:r>
         <w:rPr>
@@ -2742,87 +2726,7 @@
           <w:rFonts w:asciiTheme="minorHAnsi" w:eastAsia="Arial" w:hAnsiTheme="minorHAnsi" w:cstheme="minorHAnsi"/>
           <w:color w:val="000000" w:themeColor="text1"/>
         </w:rPr>
-        <w:t xml:space="preserve">O </w:t>
-      </w:r>
-      <w:proofErr w:type="spellStart"/>
-      <w:r>
-        <w:rPr>
-          <w:rFonts w:asciiTheme="minorHAnsi" w:eastAsia="Arial" w:hAnsiTheme="minorHAnsi" w:cstheme="minorHAnsi"/>
-          <w:color w:val="000000" w:themeColor="text1"/>
-        </w:rPr>
-        <w:t>supermercado</w:t>
-      </w:r>
-      <w:proofErr w:type="spellEnd"/>
-      <w:r>
-        <w:rPr>
-          <w:rFonts w:asciiTheme="minorHAnsi" w:eastAsia="Arial" w:hAnsiTheme="minorHAnsi" w:cstheme="minorHAnsi"/>
-          <w:color w:val="000000" w:themeColor="text1"/>
-        </w:rPr>
-        <w:t xml:space="preserve"> </w:t>
-      </w:r>
-      <w:proofErr w:type="spellStart"/>
-      <w:r>
-        <w:rPr>
-          <w:rFonts w:asciiTheme="minorHAnsi" w:eastAsia="Arial" w:hAnsiTheme="minorHAnsi" w:cstheme="minorHAnsi"/>
-          <w:color w:val="000000" w:themeColor="text1"/>
-        </w:rPr>
-        <w:t>deverá</w:t>
-      </w:r>
-      <w:proofErr w:type="spellEnd"/>
-      <w:r>
-        <w:rPr>
-          <w:rFonts w:asciiTheme="minorHAnsi" w:eastAsia="Arial" w:hAnsiTheme="minorHAnsi" w:cstheme="minorHAnsi"/>
-          <w:color w:val="000000" w:themeColor="text1"/>
-        </w:rPr>
-        <w:t xml:space="preserve"> </w:t>
-      </w:r>
-      <w:proofErr w:type="spellStart"/>
-      <w:r>
-        <w:rPr>
-          <w:rFonts w:asciiTheme="minorHAnsi" w:eastAsia="Arial" w:hAnsiTheme="minorHAnsi" w:cstheme="minorHAnsi"/>
-          <w:color w:val="000000" w:themeColor="text1"/>
-        </w:rPr>
-        <w:t>disponibilizar</w:t>
-      </w:r>
-      <w:proofErr w:type="spellEnd"/>
-      <w:r>
-        <w:rPr>
-          <w:rFonts w:asciiTheme="minorHAnsi" w:eastAsia="Arial" w:hAnsiTheme="minorHAnsi" w:cstheme="minorHAnsi"/>
-          <w:color w:val="000000" w:themeColor="text1"/>
-        </w:rPr>
-        <w:t xml:space="preserve"> rede </w:t>
-      </w:r>
-      <w:proofErr w:type="spellStart"/>
-      <w:r>
-        <w:rPr>
-          <w:rFonts w:asciiTheme="minorHAnsi" w:eastAsia="Arial" w:hAnsiTheme="minorHAnsi" w:cstheme="minorHAnsi"/>
-          <w:color w:val="000000" w:themeColor="text1"/>
-        </w:rPr>
-        <w:t>wifi</w:t>
-      </w:r>
-      <w:proofErr w:type="spellEnd"/>
-      <w:r>
-        <w:rPr>
-          <w:rFonts w:asciiTheme="minorHAnsi" w:eastAsia="Arial" w:hAnsiTheme="minorHAnsi" w:cstheme="minorHAnsi"/>
-          <w:color w:val="000000" w:themeColor="text1"/>
-        </w:rPr>
-        <w:t xml:space="preserve"> e </w:t>
-      </w:r>
-      <w:proofErr w:type="spellStart"/>
-      <w:r>
-        <w:rPr>
-          <w:rFonts w:asciiTheme="minorHAnsi" w:eastAsia="Arial" w:hAnsiTheme="minorHAnsi" w:cstheme="minorHAnsi"/>
-          <w:color w:val="000000" w:themeColor="text1"/>
-        </w:rPr>
-        <w:t>cabeada</w:t>
-      </w:r>
-      <w:proofErr w:type="spellEnd"/>
-      <w:r>
-        <w:rPr>
-          <w:rFonts w:asciiTheme="minorHAnsi" w:eastAsia="Arial" w:hAnsiTheme="minorHAnsi" w:cstheme="minorHAnsi"/>
-          <w:color w:val="000000" w:themeColor="text1"/>
-        </w:rPr>
-        <w:t xml:space="preserve">; </w:t>
+        <w:t xml:space="preserve">O supermercado deverá disponibilizar rede wifi e cabeada; </w:t>
       </w:r>
     </w:p>
     <w:p>
@@ -2844,113 +2748,8 @@
           <w:rFonts w:asciiTheme="minorHAnsi" w:eastAsia="Arial" w:hAnsiTheme="minorHAnsi" w:cstheme="minorHAnsi"/>
           <w:color w:val="000000" w:themeColor="text1"/>
         </w:rPr>
-        <w:t xml:space="preserve">O </w:t>
-      </w:r>
-      <w:proofErr w:type="spellStart"/>
-      <w:r>
-        <w:rPr>
-          <w:rFonts w:asciiTheme="minorHAnsi" w:eastAsia="Arial" w:hAnsiTheme="minorHAnsi" w:cstheme="minorHAnsi"/>
-          <w:color w:val="000000" w:themeColor="text1"/>
-        </w:rPr>
-        <w:t>supermercado</w:t>
-      </w:r>
-      <w:proofErr w:type="spellEnd"/>
-      <w:r>
-        <w:rPr>
-          <w:rFonts w:asciiTheme="minorHAnsi" w:eastAsia="Arial" w:hAnsiTheme="minorHAnsi" w:cstheme="minorHAnsi"/>
-          <w:color w:val="000000" w:themeColor="text1"/>
-        </w:rPr>
-        <w:t xml:space="preserve"> </w:t>
-      </w:r>
-      <w:proofErr w:type="spellStart"/>
-      <w:r>
-        <w:rPr>
-          <w:rFonts w:asciiTheme="minorHAnsi" w:eastAsia="Arial" w:hAnsiTheme="minorHAnsi" w:cstheme="minorHAnsi"/>
-          <w:color w:val="000000" w:themeColor="text1"/>
-        </w:rPr>
-        <w:t>deverá</w:t>
-      </w:r>
-      <w:proofErr w:type="spellEnd"/>
-      <w:r>
-        <w:rPr>
-          <w:rFonts w:asciiTheme="minorHAnsi" w:eastAsia="Arial" w:hAnsiTheme="minorHAnsi" w:cstheme="minorHAnsi"/>
-          <w:color w:val="000000" w:themeColor="text1"/>
-        </w:rPr>
-        <w:t xml:space="preserve"> </w:t>
-      </w:r>
-      <w:proofErr w:type="spellStart"/>
-      <w:r>
-        <w:rPr>
-          <w:rFonts w:asciiTheme="minorHAnsi" w:eastAsia="Arial" w:hAnsiTheme="minorHAnsi" w:cstheme="minorHAnsi"/>
-          <w:color w:val="000000" w:themeColor="text1"/>
-        </w:rPr>
-        <w:t>disponibilizar</w:t>
-      </w:r>
-      <w:proofErr w:type="spellEnd"/>
-      <w:r>
-        <w:rPr>
-          <w:rFonts w:asciiTheme="minorHAnsi" w:eastAsia="Arial" w:hAnsiTheme="minorHAnsi" w:cstheme="minorHAnsi"/>
-          <w:color w:val="000000" w:themeColor="text1"/>
-        </w:rPr>
-        <w:t xml:space="preserve"> </w:t>
-      </w:r>
-      <w:proofErr w:type="spellStart"/>
-      <w:r>
-        <w:rPr>
-          <w:rFonts w:asciiTheme="minorHAnsi" w:eastAsia="Arial" w:hAnsiTheme="minorHAnsi" w:cstheme="minorHAnsi"/>
-          <w:color w:val="000000" w:themeColor="text1"/>
-        </w:rPr>
-        <w:t>acesso</w:t>
-      </w:r>
-      <w:proofErr w:type="spellEnd"/>
-      <w:r>
-        <w:rPr>
-          <w:rFonts w:asciiTheme="minorHAnsi" w:eastAsia="Arial" w:hAnsiTheme="minorHAnsi" w:cstheme="minorHAnsi"/>
-          <w:color w:val="000000" w:themeColor="text1"/>
-        </w:rPr>
-        <w:t xml:space="preserve"> a </w:t>
-      </w:r>
-      <w:proofErr w:type="spellStart"/>
-      <w:r>
-        <w:rPr>
-          <w:rFonts w:asciiTheme="minorHAnsi" w:eastAsia="Arial" w:hAnsiTheme="minorHAnsi" w:cstheme="minorHAnsi"/>
-          <w:color w:val="000000" w:themeColor="text1"/>
-        </w:rPr>
-        <w:t>todas</w:t>
-      </w:r>
-      <w:proofErr w:type="spellEnd"/>
-      <w:r>
-        <w:rPr>
-          <w:rFonts w:asciiTheme="minorHAnsi" w:eastAsia="Arial" w:hAnsiTheme="minorHAnsi" w:cstheme="minorHAnsi"/>
-          <w:color w:val="000000" w:themeColor="text1"/>
-        </w:rPr>
-        <w:t xml:space="preserve"> as </w:t>
-      </w:r>
-      <w:proofErr w:type="spellStart"/>
-      <w:r>
-        <w:rPr>
-          <w:rFonts w:asciiTheme="minorHAnsi" w:eastAsia="Arial" w:hAnsiTheme="minorHAnsi" w:cstheme="minorHAnsi"/>
-          <w:color w:val="000000" w:themeColor="text1"/>
-        </w:rPr>
-        <w:t>máquinas</w:t>
-      </w:r>
-      <w:proofErr w:type="spellEnd"/>
-      <w:r>
-        <w:rPr>
-          <w:rFonts w:asciiTheme="minorHAnsi" w:eastAsia="Arial" w:hAnsiTheme="minorHAnsi" w:cstheme="minorHAnsi"/>
-          <w:color w:val="000000" w:themeColor="text1"/>
-        </w:rPr>
-        <w:t xml:space="preserve"> da </w:t>
-      </w:r>
-      <w:proofErr w:type="spellStart"/>
-      <w:r>
-        <w:rPr>
-          <w:rFonts w:asciiTheme="minorHAnsi" w:eastAsia="Arial" w:hAnsiTheme="minorHAnsi" w:cstheme="minorHAnsi"/>
-          <w:color w:val="000000" w:themeColor="text1"/>
-        </w:rPr>
-        <w:t>unidade</w:t>
-      </w:r>
-      <w:proofErr w:type="spellEnd"/>
+        <w:t>O supermercado deverá disponibilizar acesso a todas as máquinas da unidade</w:t>
+      </w:r>
       <w:r>
         <w:rPr>
           <w:rFonts w:asciiTheme="minorHAnsi" w:eastAsia="Arial" w:hAnsiTheme="minorHAnsi" w:cstheme="minorHAnsi"/>
@@ -2973,53 +2772,19 @@
           <w:color w:val="000000" w:themeColor="text1"/>
         </w:rPr>
       </w:pPr>
-      <w:proofErr w:type="spellStart"/>
       <w:r>
         <w:rPr>
           <w:rFonts w:asciiTheme="minorHAnsi" w:eastAsia="Arial" w:hAnsiTheme="minorHAnsi" w:cstheme="minorHAnsi"/>
           <w:color w:val="000000" w:themeColor="text1"/>
         </w:rPr>
-        <w:t>Conhecimento</w:t>
-      </w:r>
-      <w:proofErr w:type="spellEnd"/>
+        <w:t xml:space="preserve">Conhecimento básico do </w:t>
+      </w:r>
       <w:r>
         <w:rPr>
           <w:rFonts w:asciiTheme="minorHAnsi" w:eastAsia="Arial" w:hAnsiTheme="minorHAnsi" w:cstheme="minorHAnsi"/>
           <w:color w:val="000000" w:themeColor="text1"/>
         </w:rPr>
-        <w:t xml:space="preserve"> </w:t>
-      </w:r>
-      <w:proofErr w:type="spellStart"/>
-      <w:r>
-        <w:rPr>
-          <w:rFonts w:asciiTheme="minorHAnsi" w:eastAsia="Arial" w:hAnsiTheme="minorHAnsi" w:cstheme="minorHAnsi"/>
-          <w:color w:val="000000" w:themeColor="text1"/>
-        </w:rPr>
-        <w:t>básico</w:t>
-      </w:r>
-      <w:proofErr w:type="spellEnd"/>
-      <w:r>
-        <w:rPr>
-          <w:rFonts w:asciiTheme="minorHAnsi" w:eastAsia="Arial" w:hAnsiTheme="minorHAnsi" w:cstheme="minorHAnsi"/>
-          <w:color w:val="000000" w:themeColor="text1"/>
-        </w:rPr>
-        <w:t xml:space="preserve"> do </w:t>
-      </w:r>
-      <w:proofErr w:type="spellStart"/>
-      <w:r>
-        <w:rPr>
-          <w:rFonts w:asciiTheme="minorHAnsi" w:eastAsia="Arial" w:hAnsiTheme="minorHAnsi" w:cstheme="minorHAnsi"/>
-          <w:color w:val="000000" w:themeColor="text1"/>
-        </w:rPr>
-        <w:t>sistema</w:t>
-      </w:r>
-      <w:proofErr w:type="spellEnd"/>
-      <w:r>
-        <w:rPr>
-          <w:rFonts w:asciiTheme="minorHAnsi" w:eastAsia="Arial" w:hAnsiTheme="minorHAnsi" w:cstheme="minorHAnsi"/>
-          <w:color w:val="000000" w:themeColor="text1"/>
-        </w:rPr>
-        <w:t>;</w:t>
+        <w:t>sistema;</w:t>
       </w:r>
     </w:p>
     <w:p>
@@ -3036,53 +2801,12 @@
           <w:color w:val="000000" w:themeColor="text1"/>
         </w:rPr>
       </w:pPr>
-      <w:proofErr w:type="spellStart"/>
       <w:r>
         <w:rPr>
           <w:rFonts w:asciiTheme="minorHAnsi" w:eastAsia="Arial" w:hAnsiTheme="minorHAnsi" w:cstheme="minorHAnsi"/>
           <w:color w:val="000000" w:themeColor="text1"/>
         </w:rPr>
-        <w:t>Responsabilidade</w:t>
-      </w:r>
-      <w:proofErr w:type="spellEnd"/>
-      <w:r>
-        <w:rPr>
-          <w:rFonts w:asciiTheme="minorHAnsi" w:eastAsia="Arial" w:hAnsiTheme="minorHAnsi" w:cstheme="minorHAnsi"/>
-          <w:color w:val="000000" w:themeColor="text1"/>
-        </w:rPr>
-        <w:t xml:space="preserve"> pela </w:t>
-      </w:r>
-      <w:proofErr w:type="spellStart"/>
-      <w:r>
-        <w:rPr>
-          <w:rFonts w:asciiTheme="minorHAnsi" w:eastAsia="Arial" w:hAnsiTheme="minorHAnsi" w:cstheme="minorHAnsi"/>
-          <w:color w:val="000000" w:themeColor="text1"/>
-        </w:rPr>
-        <w:t>correta</w:t>
-      </w:r>
-      <w:proofErr w:type="spellEnd"/>
-      <w:r>
-        <w:rPr>
-          <w:rFonts w:asciiTheme="minorHAnsi" w:eastAsia="Arial" w:hAnsiTheme="minorHAnsi" w:cstheme="minorHAnsi"/>
-          <w:color w:val="000000" w:themeColor="text1"/>
-        </w:rPr>
-        <w:t xml:space="preserve"> </w:t>
-      </w:r>
-      <w:proofErr w:type="spellStart"/>
-      <w:r>
-        <w:rPr>
-          <w:rFonts w:asciiTheme="minorHAnsi" w:eastAsia="Arial" w:hAnsiTheme="minorHAnsi" w:cstheme="minorHAnsi"/>
-          <w:color w:val="000000" w:themeColor="text1"/>
-        </w:rPr>
-        <w:t>utilização</w:t>
-      </w:r>
-      <w:proofErr w:type="spellEnd"/>
-      <w:r>
-        <w:rPr>
-          <w:rFonts w:asciiTheme="minorHAnsi" w:eastAsia="Arial" w:hAnsiTheme="minorHAnsi" w:cstheme="minorHAnsi"/>
-          <w:color w:val="000000" w:themeColor="text1"/>
-        </w:rPr>
-        <w:t xml:space="preserve"> do totem</w:t>
+        <w:t>Responsabilidade pela correta utilização do totem</w:t>
       </w:r>
       <w:r>
         <w:rPr>
@@ -3106,47 +2830,13 @@
           <w:color w:val="000000" w:themeColor="text1"/>
         </w:rPr>
       </w:pPr>
-      <w:proofErr w:type="spellStart"/>
       <w:r>
         <w:rPr>
           <w:rFonts w:asciiTheme="minorHAnsi" w:eastAsia="Arial" w:hAnsiTheme="minorHAnsi" w:cstheme="minorHAnsi"/>
           <w:color w:val="000000" w:themeColor="text1"/>
         </w:rPr>
-        <w:t>Tratamento</w:t>
-      </w:r>
-      <w:proofErr w:type="spellEnd"/>
-      <w:r>
-        <w:rPr>
-          <w:rFonts w:asciiTheme="minorHAnsi" w:eastAsia="Arial" w:hAnsiTheme="minorHAnsi" w:cstheme="minorHAnsi"/>
-          <w:color w:val="000000" w:themeColor="text1"/>
-        </w:rPr>
-        <w:t xml:space="preserve"> </w:t>
-      </w:r>
-      <w:proofErr w:type="spellStart"/>
-      <w:r>
-        <w:rPr>
-          <w:rFonts w:asciiTheme="minorHAnsi" w:eastAsia="Arial" w:hAnsiTheme="minorHAnsi" w:cstheme="minorHAnsi"/>
-          <w:color w:val="000000" w:themeColor="text1"/>
-        </w:rPr>
-        <w:t>adequado</w:t>
-      </w:r>
-      <w:proofErr w:type="spellEnd"/>
-      <w:r>
-        <w:rPr>
-          <w:rFonts w:asciiTheme="minorHAnsi" w:eastAsia="Arial" w:hAnsiTheme="minorHAnsi" w:cstheme="minorHAnsi"/>
-          <w:color w:val="000000" w:themeColor="text1"/>
-        </w:rPr>
-        <w:t xml:space="preserve"> dos </w:t>
-      </w:r>
-      <w:proofErr w:type="spellStart"/>
-      <w:r>
-        <w:rPr>
-          <w:rFonts w:asciiTheme="minorHAnsi" w:eastAsia="Arial" w:hAnsiTheme="minorHAnsi" w:cstheme="minorHAnsi"/>
-          <w:color w:val="000000" w:themeColor="text1"/>
-        </w:rPr>
-        <w:t>dispositivos</w:t>
-      </w:r>
-      <w:proofErr w:type="spellEnd"/>
+        <w:t>Tratamento adequado dos dispositivos</w:t>
+      </w:r>
       <w:r>
         <w:rPr>
           <w:rFonts w:asciiTheme="minorHAnsi" w:eastAsia="Arial" w:hAnsiTheme="minorHAnsi" w:cstheme="minorHAnsi"/>
@@ -3169,47 +2859,13 @@
           <w:color w:val="000000" w:themeColor="text1"/>
         </w:rPr>
       </w:pPr>
-      <w:proofErr w:type="spellStart"/>
       <w:r>
         <w:rPr>
           <w:rFonts w:asciiTheme="minorHAnsi" w:eastAsia="Arial" w:hAnsiTheme="minorHAnsi" w:cstheme="minorHAnsi"/>
           <w:color w:val="000000" w:themeColor="text1"/>
         </w:rPr>
-        <w:t>Informações</w:t>
-      </w:r>
-      <w:proofErr w:type="spellEnd"/>
-      <w:r>
-        <w:rPr>
-          <w:rFonts w:asciiTheme="minorHAnsi" w:eastAsia="Arial" w:hAnsiTheme="minorHAnsi" w:cstheme="minorHAnsi"/>
-          <w:color w:val="000000" w:themeColor="text1"/>
-        </w:rPr>
-        <w:t xml:space="preserve"> e </w:t>
-      </w:r>
-      <w:proofErr w:type="spellStart"/>
-      <w:r>
-        <w:rPr>
-          <w:rFonts w:asciiTheme="minorHAnsi" w:eastAsia="Arial" w:hAnsiTheme="minorHAnsi" w:cstheme="minorHAnsi"/>
-          <w:color w:val="000000" w:themeColor="text1"/>
-        </w:rPr>
-        <w:t>pagamento</w:t>
-      </w:r>
-      <w:proofErr w:type="spellEnd"/>
-      <w:r>
-        <w:rPr>
-          <w:rFonts w:asciiTheme="minorHAnsi" w:eastAsia="Arial" w:hAnsiTheme="minorHAnsi" w:cstheme="minorHAnsi"/>
-          <w:color w:val="000000" w:themeColor="text1"/>
-        </w:rPr>
-        <w:t xml:space="preserve"> </w:t>
-      </w:r>
-      <w:proofErr w:type="spellStart"/>
-      <w:r>
-        <w:rPr>
-          <w:rFonts w:asciiTheme="minorHAnsi" w:eastAsia="Arial" w:hAnsiTheme="minorHAnsi" w:cstheme="minorHAnsi"/>
-          <w:color w:val="000000" w:themeColor="text1"/>
-        </w:rPr>
-        <w:t>adequados</w:t>
-      </w:r>
-      <w:proofErr w:type="spellEnd"/>
+        <w:t>Informações e pagamento adequados</w:t>
+      </w:r>
       <w:r>
         <w:rPr>
           <w:rFonts w:asciiTheme="minorHAnsi" w:eastAsia="Arial" w:hAnsiTheme="minorHAnsi" w:cstheme="minorHAnsi"/>
@@ -3237,65 +2893,8 @@
           <w:rFonts w:asciiTheme="minorHAnsi" w:eastAsia="Arial" w:hAnsiTheme="minorHAnsi" w:cstheme="minorHAnsi"/>
           <w:color w:val="000000" w:themeColor="text1"/>
         </w:rPr>
-        <w:t xml:space="preserve">Interesse </w:t>
-      </w:r>
-      <w:proofErr w:type="spellStart"/>
-      <w:r>
-        <w:rPr>
-          <w:rFonts w:asciiTheme="minorHAnsi" w:eastAsia="Arial" w:hAnsiTheme="minorHAnsi" w:cstheme="minorHAnsi"/>
-          <w:color w:val="000000" w:themeColor="text1"/>
-        </w:rPr>
-        <w:t>em</w:t>
-      </w:r>
-      <w:proofErr w:type="spellEnd"/>
-      <w:r>
-        <w:rPr>
-          <w:rFonts w:asciiTheme="minorHAnsi" w:eastAsia="Arial" w:hAnsiTheme="minorHAnsi" w:cstheme="minorHAnsi"/>
-          <w:color w:val="000000" w:themeColor="text1"/>
-        </w:rPr>
-        <w:t xml:space="preserve"> </w:t>
-      </w:r>
-      <w:proofErr w:type="spellStart"/>
-      <w:r>
-        <w:rPr>
-          <w:rFonts w:asciiTheme="minorHAnsi" w:eastAsia="Arial" w:hAnsiTheme="minorHAnsi" w:cstheme="minorHAnsi"/>
-          <w:color w:val="000000" w:themeColor="text1"/>
-        </w:rPr>
-        <w:t>utilizar</w:t>
-      </w:r>
-      <w:proofErr w:type="spellEnd"/>
-      <w:r>
-        <w:rPr>
-          <w:rFonts w:asciiTheme="minorHAnsi" w:eastAsia="Arial" w:hAnsiTheme="minorHAnsi" w:cstheme="minorHAnsi"/>
-          <w:color w:val="000000" w:themeColor="text1"/>
-        </w:rPr>
-        <w:t xml:space="preserve"> a </w:t>
-      </w:r>
-      <w:proofErr w:type="spellStart"/>
-      <w:r>
-        <w:rPr>
-          <w:rFonts w:asciiTheme="minorHAnsi" w:eastAsia="Arial" w:hAnsiTheme="minorHAnsi" w:cstheme="minorHAnsi"/>
-          <w:color w:val="000000" w:themeColor="text1"/>
-        </w:rPr>
-        <w:t>tecnologia</w:t>
-      </w:r>
-      <w:proofErr w:type="spellEnd"/>
-      <w:r>
-        <w:rPr>
-          <w:rFonts w:asciiTheme="minorHAnsi" w:eastAsia="Arial" w:hAnsiTheme="minorHAnsi" w:cstheme="minorHAnsi"/>
-          <w:color w:val="000000" w:themeColor="text1"/>
-        </w:rPr>
-        <w:t xml:space="preserve"> de </w:t>
-      </w:r>
-      <w:proofErr w:type="spellStart"/>
-      <w:r>
-        <w:rPr>
-          <w:rFonts w:asciiTheme="minorHAnsi" w:eastAsia="Arial" w:hAnsiTheme="minorHAnsi" w:cstheme="minorHAnsi"/>
-          <w:color w:val="000000" w:themeColor="text1"/>
-        </w:rPr>
-        <w:t>autoatendimento</w:t>
-      </w:r>
-      <w:proofErr w:type="spellEnd"/>
+        <w:t>Interesse em utilizar a tecnologia de autoatendimento</w:t>
+      </w:r>
       <w:r>
         <w:rPr>
           <w:rFonts w:asciiTheme="minorHAnsi" w:eastAsia="Arial" w:hAnsiTheme="minorHAnsi" w:cstheme="minorHAnsi"/>
@@ -3318,111 +2917,13 @@
           <w:color w:val="000000" w:themeColor="text1"/>
         </w:rPr>
       </w:pPr>
-      <w:proofErr w:type="spellStart"/>
       <w:r>
         <w:rPr>
           <w:rFonts w:asciiTheme="minorHAnsi" w:eastAsia="Arial" w:hAnsiTheme="minorHAnsi" w:cstheme="minorHAnsi"/>
           <w:color w:val="000000" w:themeColor="text1"/>
         </w:rPr>
-        <w:t>Responsabilidade</w:t>
-      </w:r>
-      <w:proofErr w:type="spellEnd"/>
-      <w:r>
-        <w:rPr>
-          <w:rFonts w:asciiTheme="minorHAnsi" w:eastAsia="Arial" w:hAnsiTheme="minorHAnsi" w:cstheme="minorHAnsi"/>
-          <w:color w:val="000000" w:themeColor="text1"/>
-        </w:rPr>
-        <w:t xml:space="preserve"> </w:t>
-      </w:r>
-      <w:proofErr w:type="spellStart"/>
-      <w:r>
-        <w:rPr>
-          <w:rFonts w:asciiTheme="minorHAnsi" w:eastAsia="Arial" w:hAnsiTheme="minorHAnsi" w:cstheme="minorHAnsi"/>
-          <w:color w:val="000000" w:themeColor="text1"/>
-        </w:rPr>
-        <w:t>em</w:t>
-      </w:r>
-      <w:proofErr w:type="spellEnd"/>
-      <w:r>
-        <w:rPr>
-          <w:rFonts w:asciiTheme="minorHAnsi" w:eastAsia="Arial" w:hAnsiTheme="minorHAnsi" w:cstheme="minorHAnsi"/>
-          <w:color w:val="000000" w:themeColor="text1"/>
-        </w:rPr>
-        <w:t xml:space="preserve"> </w:t>
-      </w:r>
-      <w:proofErr w:type="spellStart"/>
-      <w:r>
-        <w:rPr>
-          <w:rFonts w:asciiTheme="minorHAnsi" w:eastAsia="Arial" w:hAnsiTheme="minorHAnsi" w:cstheme="minorHAnsi"/>
-          <w:color w:val="000000" w:themeColor="text1"/>
-        </w:rPr>
-        <w:t>gerenciar</w:t>
-      </w:r>
-      <w:proofErr w:type="spellEnd"/>
-      <w:r>
-        <w:rPr>
-          <w:rFonts w:asciiTheme="minorHAnsi" w:eastAsia="Arial" w:hAnsiTheme="minorHAnsi" w:cstheme="minorHAnsi"/>
-          <w:color w:val="000000" w:themeColor="text1"/>
-        </w:rPr>
-        <w:t xml:space="preserve"> </w:t>
-      </w:r>
-      <w:proofErr w:type="spellStart"/>
-      <w:r>
-        <w:rPr>
-          <w:rFonts w:asciiTheme="minorHAnsi" w:eastAsia="Arial" w:hAnsiTheme="minorHAnsi" w:cstheme="minorHAnsi"/>
-          <w:color w:val="000000" w:themeColor="text1"/>
-        </w:rPr>
-        <w:t>suas</w:t>
-      </w:r>
-      <w:proofErr w:type="spellEnd"/>
-      <w:r>
-        <w:rPr>
-          <w:rFonts w:asciiTheme="minorHAnsi" w:eastAsia="Arial" w:hAnsiTheme="minorHAnsi" w:cstheme="minorHAnsi"/>
-          <w:color w:val="000000" w:themeColor="text1"/>
-        </w:rPr>
-        <w:t xml:space="preserve"> </w:t>
-      </w:r>
-      <w:proofErr w:type="spellStart"/>
-      <w:r>
-        <w:rPr>
-          <w:rFonts w:asciiTheme="minorHAnsi" w:eastAsia="Arial" w:hAnsiTheme="minorHAnsi" w:cstheme="minorHAnsi"/>
-          <w:color w:val="000000" w:themeColor="text1"/>
-        </w:rPr>
-        <w:t>próprias</w:t>
-      </w:r>
-      <w:proofErr w:type="spellEnd"/>
-      <w:r>
-        <w:rPr>
-          <w:rFonts w:asciiTheme="minorHAnsi" w:eastAsia="Arial" w:hAnsiTheme="minorHAnsi" w:cstheme="minorHAnsi"/>
-          <w:color w:val="000000" w:themeColor="text1"/>
-        </w:rPr>
-        <w:t xml:space="preserve"> </w:t>
-      </w:r>
-      <w:proofErr w:type="spellStart"/>
-      <w:r>
-        <w:rPr>
-          <w:rFonts w:asciiTheme="minorHAnsi" w:eastAsia="Arial" w:hAnsiTheme="minorHAnsi" w:cstheme="minorHAnsi"/>
-          <w:color w:val="000000" w:themeColor="text1"/>
-        </w:rPr>
-        <w:t>transações</w:t>
-      </w:r>
-      <w:proofErr w:type="spellEnd"/>
-      <w:r>
-        <w:rPr>
-          <w:rFonts w:asciiTheme="minorHAnsi" w:eastAsia="Arial" w:hAnsiTheme="minorHAnsi" w:cstheme="minorHAnsi"/>
-          <w:color w:val="000000" w:themeColor="text1"/>
-        </w:rPr>
-        <w:t xml:space="preserve"> e </w:t>
-      </w:r>
-      <w:proofErr w:type="spellStart"/>
-      <w:r>
-        <w:rPr>
-          <w:rFonts w:asciiTheme="minorHAnsi" w:eastAsia="Arial" w:hAnsiTheme="minorHAnsi" w:cstheme="minorHAnsi"/>
-          <w:color w:val="000000" w:themeColor="text1"/>
-        </w:rPr>
-        <w:t>pagamentos</w:t>
-      </w:r>
-      <w:proofErr w:type="spellEnd"/>
+        <w:t>Responsabilidade em gerenciar suas próprias transações e pagamentos</w:t>
+      </w:r>
       <w:r>
         <w:rPr>
           <w:rFonts w:asciiTheme="minorHAnsi" w:eastAsia="Arial" w:hAnsiTheme="minorHAnsi" w:cstheme="minorHAnsi"/>
@@ -3445,127 +2946,13 @@
           <w:color w:val="000000" w:themeColor="text1"/>
         </w:rPr>
       </w:pPr>
-      <w:proofErr w:type="spellStart"/>
       <w:r>
         <w:rPr>
           <w:rFonts w:asciiTheme="minorHAnsi" w:eastAsia="Arial" w:hAnsiTheme="minorHAnsi" w:cstheme="minorHAnsi"/>
           <w:color w:val="000000" w:themeColor="text1"/>
         </w:rPr>
-        <w:t>Paciência</w:t>
-      </w:r>
-      <w:proofErr w:type="spellEnd"/>
-      <w:r>
-        <w:rPr>
-          <w:rFonts w:asciiTheme="minorHAnsi" w:eastAsia="Arial" w:hAnsiTheme="minorHAnsi" w:cstheme="minorHAnsi"/>
-          <w:color w:val="000000" w:themeColor="text1"/>
-        </w:rPr>
-        <w:t xml:space="preserve"> </w:t>
-      </w:r>
-      <w:proofErr w:type="spellStart"/>
-      <w:r>
-        <w:rPr>
-          <w:rFonts w:asciiTheme="minorHAnsi" w:eastAsia="Arial" w:hAnsiTheme="minorHAnsi" w:cstheme="minorHAnsi"/>
-          <w:color w:val="000000" w:themeColor="text1"/>
-        </w:rPr>
-        <w:t>ao</w:t>
-      </w:r>
-      <w:proofErr w:type="spellEnd"/>
-      <w:r>
-        <w:rPr>
-          <w:rFonts w:asciiTheme="minorHAnsi" w:eastAsia="Arial" w:hAnsiTheme="minorHAnsi" w:cstheme="minorHAnsi"/>
-          <w:color w:val="000000" w:themeColor="text1"/>
-        </w:rPr>
-        <w:t xml:space="preserve"> lidar com </w:t>
-      </w:r>
-      <w:proofErr w:type="spellStart"/>
-      <w:r>
-        <w:rPr>
-          <w:rFonts w:asciiTheme="minorHAnsi" w:eastAsia="Arial" w:hAnsiTheme="minorHAnsi" w:cstheme="minorHAnsi"/>
-          <w:color w:val="000000" w:themeColor="text1"/>
-        </w:rPr>
-        <w:t>possíveis</w:t>
-      </w:r>
-      <w:proofErr w:type="spellEnd"/>
-      <w:r>
-        <w:rPr>
-          <w:rFonts w:asciiTheme="minorHAnsi" w:eastAsia="Arial" w:hAnsiTheme="minorHAnsi" w:cstheme="minorHAnsi"/>
-          <w:color w:val="000000" w:themeColor="text1"/>
-        </w:rPr>
-        <w:t xml:space="preserve"> </w:t>
-      </w:r>
-      <w:proofErr w:type="spellStart"/>
-      <w:r>
-        <w:rPr>
-          <w:rFonts w:asciiTheme="minorHAnsi" w:eastAsia="Arial" w:hAnsiTheme="minorHAnsi" w:cstheme="minorHAnsi"/>
-          <w:color w:val="000000" w:themeColor="text1"/>
-        </w:rPr>
-        <w:t>filas</w:t>
-      </w:r>
-      <w:proofErr w:type="spellEnd"/>
-      <w:r>
-        <w:rPr>
-          <w:rFonts w:asciiTheme="minorHAnsi" w:eastAsia="Arial" w:hAnsiTheme="minorHAnsi" w:cstheme="minorHAnsi"/>
-          <w:color w:val="000000" w:themeColor="text1"/>
-        </w:rPr>
-        <w:t xml:space="preserve"> </w:t>
-      </w:r>
-      <w:proofErr w:type="spellStart"/>
-      <w:r>
-        <w:rPr>
-          <w:rFonts w:asciiTheme="minorHAnsi" w:eastAsia="Arial" w:hAnsiTheme="minorHAnsi" w:cstheme="minorHAnsi"/>
-          <w:color w:val="000000" w:themeColor="text1"/>
-        </w:rPr>
-        <w:t>ou</w:t>
-      </w:r>
-      <w:proofErr w:type="spellEnd"/>
-      <w:r>
-        <w:rPr>
-          <w:rFonts w:asciiTheme="minorHAnsi" w:eastAsia="Arial" w:hAnsiTheme="minorHAnsi" w:cstheme="minorHAnsi"/>
-          <w:color w:val="000000" w:themeColor="text1"/>
-        </w:rPr>
-        <w:t xml:space="preserve"> </w:t>
-      </w:r>
-      <w:proofErr w:type="spellStart"/>
-      <w:r>
-        <w:rPr>
-          <w:rFonts w:asciiTheme="minorHAnsi" w:eastAsia="Arial" w:hAnsiTheme="minorHAnsi" w:cstheme="minorHAnsi"/>
-          <w:color w:val="000000" w:themeColor="text1"/>
-        </w:rPr>
-        <w:t>congestionamentos</w:t>
-      </w:r>
-      <w:proofErr w:type="spellEnd"/>
-      <w:r>
-        <w:rPr>
-          <w:rFonts w:asciiTheme="minorHAnsi" w:eastAsia="Arial" w:hAnsiTheme="minorHAnsi" w:cstheme="minorHAnsi"/>
-          <w:color w:val="000000" w:themeColor="text1"/>
-        </w:rPr>
-        <w:t xml:space="preserve"> no </w:t>
-      </w:r>
-      <w:proofErr w:type="spellStart"/>
-      <w:r>
-        <w:rPr>
-          <w:rFonts w:asciiTheme="minorHAnsi" w:eastAsia="Arial" w:hAnsiTheme="minorHAnsi" w:cstheme="minorHAnsi"/>
-          <w:color w:val="000000" w:themeColor="text1"/>
-        </w:rPr>
-        <w:t>uso</w:t>
-      </w:r>
-      <w:proofErr w:type="spellEnd"/>
-      <w:r>
-        <w:rPr>
-          <w:rFonts w:asciiTheme="minorHAnsi" w:eastAsia="Arial" w:hAnsiTheme="minorHAnsi" w:cstheme="minorHAnsi"/>
-          <w:color w:val="000000" w:themeColor="text1"/>
-        </w:rPr>
-        <w:t xml:space="preserve"> dos </w:t>
-      </w:r>
-      <w:proofErr w:type="spellStart"/>
-      <w:r>
-        <w:rPr>
-          <w:rFonts w:asciiTheme="minorHAnsi" w:eastAsia="Arial" w:hAnsiTheme="minorHAnsi" w:cstheme="minorHAnsi"/>
-          <w:color w:val="000000" w:themeColor="text1"/>
-        </w:rPr>
-        <w:t>totens</w:t>
-      </w:r>
-      <w:proofErr w:type="spellEnd"/>
+        <w:t>Paciência ao lidar com possíveis filas ou congestionamentos no uso dos totens</w:t>
+      </w:r>
       <w:r>
         <w:rPr>
           <w:rFonts w:asciiTheme="minorHAnsi" w:eastAsia="Arial" w:hAnsiTheme="minorHAnsi" w:cstheme="minorHAnsi"/>
@@ -3588,127 +2975,13 @@
           <w:color w:val="000000" w:themeColor="text1"/>
         </w:rPr>
       </w:pPr>
-      <w:proofErr w:type="spellStart"/>
       <w:r>
         <w:rPr>
           <w:rFonts w:asciiTheme="minorHAnsi" w:eastAsia="Arial" w:hAnsiTheme="minorHAnsi" w:cstheme="minorHAnsi"/>
           <w:color w:val="000000" w:themeColor="text1"/>
         </w:rPr>
-        <w:t>Compreensão</w:t>
-      </w:r>
-      <w:proofErr w:type="spellEnd"/>
-      <w:r>
-        <w:rPr>
-          <w:rFonts w:asciiTheme="minorHAnsi" w:eastAsia="Arial" w:hAnsiTheme="minorHAnsi" w:cstheme="minorHAnsi"/>
-          <w:color w:val="000000" w:themeColor="text1"/>
-        </w:rPr>
-        <w:t xml:space="preserve"> dos </w:t>
-      </w:r>
-      <w:proofErr w:type="spellStart"/>
-      <w:r>
-        <w:rPr>
-          <w:rFonts w:asciiTheme="minorHAnsi" w:eastAsia="Arial" w:hAnsiTheme="minorHAnsi" w:cstheme="minorHAnsi"/>
-          <w:color w:val="000000" w:themeColor="text1"/>
-        </w:rPr>
-        <w:t>limites</w:t>
-      </w:r>
-      <w:proofErr w:type="spellEnd"/>
-      <w:r>
-        <w:rPr>
-          <w:rFonts w:asciiTheme="minorHAnsi" w:eastAsia="Arial" w:hAnsiTheme="minorHAnsi" w:cstheme="minorHAnsi"/>
-          <w:color w:val="000000" w:themeColor="text1"/>
-        </w:rPr>
-        <w:t xml:space="preserve"> de peso e </w:t>
-      </w:r>
-      <w:proofErr w:type="spellStart"/>
-      <w:r>
-        <w:rPr>
-          <w:rFonts w:asciiTheme="minorHAnsi" w:eastAsia="Arial" w:hAnsiTheme="minorHAnsi" w:cstheme="minorHAnsi"/>
-          <w:color w:val="000000" w:themeColor="text1"/>
-        </w:rPr>
-        <w:t>tamanho</w:t>
-      </w:r>
-      <w:proofErr w:type="spellEnd"/>
-      <w:r>
-        <w:rPr>
-          <w:rFonts w:asciiTheme="minorHAnsi" w:eastAsia="Arial" w:hAnsiTheme="minorHAnsi" w:cstheme="minorHAnsi"/>
-          <w:color w:val="000000" w:themeColor="text1"/>
-        </w:rPr>
-        <w:t xml:space="preserve"> dos </w:t>
-      </w:r>
-      <w:proofErr w:type="spellStart"/>
-      <w:r>
-        <w:rPr>
-          <w:rFonts w:asciiTheme="minorHAnsi" w:eastAsia="Arial" w:hAnsiTheme="minorHAnsi" w:cstheme="minorHAnsi"/>
-          <w:color w:val="000000" w:themeColor="text1"/>
-        </w:rPr>
-        <w:t>produtos</w:t>
-      </w:r>
-      <w:proofErr w:type="spellEnd"/>
-      <w:r>
-        <w:rPr>
-          <w:rFonts w:asciiTheme="minorHAnsi" w:eastAsia="Arial" w:hAnsiTheme="minorHAnsi" w:cstheme="minorHAnsi"/>
-          <w:color w:val="000000" w:themeColor="text1"/>
-        </w:rPr>
-        <w:t xml:space="preserve"> que </w:t>
-      </w:r>
-      <w:proofErr w:type="spellStart"/>
-      <w:r>
-        <w:rPr>
-          <w:rFonts w:asciiTheme="minorHAnsi" w:eastAsia="Arial" w:hAnsiTheme="minorHAnsi" w:cstheme="minorHAnsi"/>
-          <w:color w:val="000000" w:themeColor="text1"/>
-        </w:rPr>
-        <w:t>podem</w:t>
-      </w:r>
-      <w:proofErr w:type="spellEnd"/>
-      <w:r>
-        <w:rPr>
-          <w:rFonts w:asciiTheme="minorHAnsi" w:eastAsia="Arial" w:hAnsiTheme="minorHAnsi" w:cstheme="minorHAnsi"/>
-          <w:color w:val="000000" w:themeColor="text1"/>
-        </w:rPr>
-        <w:t xml:space="preserve"> ser </w:t>
-      </w:r>
-      <w:proofErr w:type="spellStart"/>
-      <w:r>
-        <w:rPr>
-          <w:rFonts w:asciiTheme="minorHAnsi" w:eastAsia="Arial" w:hAnsiTheme="minorHAnsi" w:cstheme="minorHAnsi"/>
-          <w:color w:val="000000" w:themeColor="text1"/>
-        </w:rPr>
-        <w:t>colocados</w:t>
-      </w:r>
-      <w:proofErr w:type="spellEnd"/>
-      <w:r>
-        <w:rPr>
-          <w:rFonts w:asciiTheme="minorHAnsi" w:eastAsia="Arial" w:hAnsiTheme="minorHAnsi" w:cstheme="minorHAnsi"/>
-          <w:color w:val="000000" w:themeColor="text1"/>
-        </w:rPr>
-        <w:t xml:space="preserve"> </w:t>
-      </w:r>
-      <w:proofErr w:type="spellStart"/>
-      <w:r>
-        <w:rPr>
-          <w:rFonts w:asciiTheme="minorHAnsi" w:eastAsia="Arial" w:hAnsiTheme="minorHAnsi" w:cstheme="minorHAnsi"/>
-          <w:color w:val="000000" w:themeColor="text1"/>
-        </w:rPr>
-        <w:t>na</w:t>
-      </w:r>
-      <w:proofErr w:type="spellEnd"/>
-      <w:r>
-        <w:rPr>
-          <w:rFonts w:asciiTheme="minorHAnsi" w:eastAsia="Arial" w:hAnsiTheme="minorHAnsi" w:cstheme="minorHAnsi"/>
-          <w:color w:val="000000" w:themeColor="text1"/>
-        </w:rPr>
-        <w:t xml:space="preserve"> </w:t>
-      </w:r>
-      <w:proofErr w:type="spellStart"/>
-      <w:r>
-        <w:rPr>
-          <w:rFonts w:asciiTheme="minorHAnsi" w:eastAsia="Arial" w:hAnsiTheme="minorHAnsi" w:cstheme="minorHAnsi"/>
-          <w:color w:val="000000" w:themeColor="text1"/>
-        </w:rPr>
-        <w:t>balança</w:t>
-      </w:r>
-      <w:proofErr w:type="spellEnd"/>
+        <w:t>Compreensão dos limites de peso e tamanho dos produtos que podem ser colocados na balança</w:t>
+      </w:r>
       <w:r>
         <w:rPr>
           <w:rFonts w:asciiTheme="minorHAnsi" w:eastAsia="Arial" w:hAnsiTheme="minorHAnsi" w:cstheme="minorHAnsi"/>
@@ -3731,143 +3004,13 @@
           <w:color w:val="000000" w:themeColor="text1"/>
         </w:rPr>
       </w:pPr>
-      <w:proofErr w:type="spellStart"/>
       <w:r>
         <w:rPr>
           <w:rFonts w:asciiTheme="minorHAnsi" w:eastAsia="Arial" w:hAnsiTheme="minorHAnsi" w:cstheme="minorHAnsi"/>
           <w:color w:val="000000" w:themeColor="text1"/>
         </w:rPr>
-        <w:t>Sensibilidade</w:t>
-      </w:r>
-      <w:proofErr w:type="spellEnd"/>
-      <w:r>
-        <w:rPr>
-          <w:rFonts w:asciiTheme="minorHAnsi" w:eastAsia="Arial" w:hAnsiTheme="minorHAnsi" w:cstheme="minorHAnsi"/>
-          <w:color w:val="000000" w:themeColor="text1"/>
-        </w:rPr>
-        <w:t xml:space="preserve"> </w:t>
-      </w:r>
-      <w:proofErr w:type="spellStart"/>
-      <w:r>
-        <w:rPr>
-          <w:rFonts w:asciiTheme="minorHAnsi" w:eastAsia="Arial" w:hAnsiTheme="minorHAnsi" w:cstheme="minorHAnsi"/>
-          <w:color w:val="000000" w:themeColor="text1"/>
-        </w:rPr>
-        <w:t>às</w:t>
-      </w:r>
-      <w:proofErr w:type="spellEnd"/>
-      <w:r>
-        <w:rPr>
-          <w:rFonts w:asciiTheme="minorHAnsi" w:eastAsia="Arial" w:hAnsiTheme="minorHAnsi" w:cstheme="minorHAnsi"/>
-          <w:color w:val="000000" w:themeColor="text1"/>
-        </w:rPr>
-        <w:t xml:space="preserve"> </w:t>
-      </w:r>
-      <w:proofErr w:type="spellStart"/>
-      <w:r>
-        <w:rPr>
-          <w:rFonts w:asciiTheme="minorHAnsi" w:eastAsia="Arial" w:hAnsiTheme="minorHAnsi" w:cstheme="minorHAnsi"/>
-          <w:color w:val="000000" w:themeColor="text1"/>
-        </w:rPr>
-        <w:t>necessidades</w:t>
-      </w:r>
-      <w:proofErr w:type="spellEnd"/>
-      <w:r>
-        <w:rPr>
-          <w:rFonts w:asciiTheme="minorHAnsi" w:eastAsia="Arial" w:hAnsiTheme="minorHAnsi" w:cstheme="minorHAnsi"/>
-          <w:color w:val="000000" w:themeColor="text1"/>
-        </w:rPr>
-        <w:t xml:space="preserve"> de outros </w:t>
-      </w:r>
-      <w:proofErr w:type="spellStart"/>
-      <w:r>
-        <w:rPr>
-          <w:rFonts w:asciiTheme="minorHAnsi" w:eastAsia="Arial" w:hAnsiTheme="minorHAnsi" w:cstheme="minorHAnsi"/>
-          <w:color w:val="000000" w:themeColor="text1"/>
-        </w:rPr>
-        <w:t>clientes</w:t>
-      </w:r>
-      <w:proofErr w:type="spellEnd"/>
-      <w:r>
-        <w:rPr>
-          <w:rFonts w:asciiTheme="minorHAnsi" w:eastAsia="Arial" w:hAnsiTheme="minorHAnsi" w:cstheme="minorHAnsi"/>
-          <w:color w:val="000000" w:themeColor="text1"/>
-        </w:rPr>
-        <w:t xml:space="preserve">, </w:t>
-      </w:r>
-      <w:proofErr w:type="spellStart"/>
-      <w:r>
-        <w:rPr>
-          <w:rFonts w:asciiTheme="minorHAnsi" w:eastAsia="Arial" w:hAnsiTheme="minorHAnsi" w:cstheme="minorHAnsi"/>
-          <w:color w:val="000000" w:themeColor="text1"/>
-        </w:rPr>
-        <w:t>como</w:t>
-      </w:r>
-      <w:proofErr w:type="spellEnd"/>
-      <w:r>
-        <w:rPr>
-          <w:rFonts w:asciiTheme="minorHAnsi" w:eastAsia="Arial" w:hAnsiTheme="minorHAnsi" w:cstheme="minorHAnsi"/>
-          <w:color w:val="000000" w:themeColor="text1"/>
-        </w:rPr>
-        <w:t xml:space="preserve"> </w:t>
-      </w:r>
-      <w:proofErr w:type="spellStart"/>
-      <w:r>
-        <w:rPr>
-          <w:rFonts w:asciiTheme="minorHAnsi" w:eastAsia="Arial" w:hAnsiTheme="minorHAnsi" w:cstheme="minorHAnsi"/>
-          <w:color w:val="000000" w:themeColor="text1"/>
-        </w:rPr>
-        <w:t>pessoas</w:t>
-      </w:r>
-      <w:proofErr w:type="spellEnd"/>
-      <w:r>
-        <w:rPr>
-          <w:rFonts w:asciiTheme="minorHAnsi" w:eastAsia="Arial" w:hAnsiTheme="minorHAnsi" w:cstheme="minorHAnsi"/>
-          <w:color w:val="000000" w:themeColor="text1"/>
-        </w:rPr>
-        <w:t xml:space="preserve"> com </w:t>
-      </w:r>
-      <w:proofErr w:type="spellStart"/>
-      <w:r>
-        <w:rPr>
-          <w:rFonts w:asciiTheme="minorHAnsi" w:eastAsia="Arial" w:hAnsiTheme="minorHAnsi" w:cstheme="minorHAnsi"/>
-          <w:color w:val="000000" w:themeColor="text1"/>
-        </w:rPr>
-        <w:t>deficiência</w:t>
-      </w:r>
-      <w:proofErr w:type="spellEnd"/>
-      <w:r>
-        <w:rPr>
-          <w:rFonts w:asciiTheme="minorHAnsi" w:eastAsia="Arial" w:hAnsiTheme="minorHAnsi" w:cstheme="minorHAnsi"/>
-          <w:color w:val="000000" w:themeColor="text1"/>
-        </w:rPr>
-        <w:t xml:space="preserve"> </w:t>
-      </w:r>
-      <w:proofErr w:type="spellStart"/>
-      <w:r>
-        <w:rPr>
-          <w:rFonts w:asciiTheme="minorHAnsi" w:eastAsia="Arial" w:hAnsiTheme="minorHAnsi" w:cstheme="minorHAnsi"/>
-          <w:color w:val="000000" w:themeColor="text1"/>
-        </w:rPr>
-        <w:t>ou</w:t>
-      </w:r>
-      <w:proofErr w:type="spellEnd"/>
-      <w:r>
-        <w:rPr>
-          <w:rFonts w:asciiTheme="minorHAnsi" w:eastAsia="Arial" w:hAnsiTheme="minorHAnsi" w:cstheme="minorHAnsi"/>
-          <w:color w:val="000000" w:themeColor="text1"/>
-        </w:rPr>
-        <w:t xml:space="preserve"> </w:t>
-      </w:r>
-      <w:proofErr w:type="spellStart"/>
-      <w:r>
-        <w:rPr>
-          <w:rFonts w:asciiTheme="minorHAnsi" w:eastAsia="Arial" w:hAnsiTheme="minorHAnsi" w:cstheme="minorHAnsi"/>
-          <w:color w:val="000000" w:themeColor="text1"/>
-        </w:rPr>
-        <w:t>idosos</w:t>
-      </w:r>
-      <w:proofErr w:type="spellEnd"/>
+        <w:t>Sensibilidade às necessidades de outros clientes, como pessoas com deficiência ou idosos</w:t>
+      </w:r>
       <w:r>
         <w:rPr>
           <w:rFonts w:asciiTheme="minorHAnsi" w:eastAsia="Arial" w:hAnsiTheme="minorHAnsi" w:cstheme="minorHAnsi"/>
@@ -4107,105 +3250,7 @@
         <w:rPr>
           <w:color w:val="000000" w:themeColor="text1"/>
         </w:rPr>
-        <w:t xml:space="preserve">O </w:t>
-      </w:r>
-      <w:proofErr w:type="spellStart"/>
-      <w:r>
-        <w:rPr>
-          <w:color w:val="000000" w:themeColor="text1"/>
-        </w:rPr>
-        <w:t>sistema</w:t>
-      </w:r>
-      <w:proofErr w:type="spellEnd"/>
-      <w:r>
-        <w:rPr>
-          <w:color w:val="000000" w:themeColor="text1"/>
-        </w:rPr>
-        <w:t xml:space="preserve"> de </w:t>
-      </w:r>
-      <w:proofErr w:type="spellStart"/>
-      <w:r>
-        <w:rPr>
-          <w:color w:val="000000" w:themeColor="text1"/>
-        </w:rPr>
-        <w:t>monitoramento</w:t>
-      </w:r>
-      <w:proofErr w:type="spellEnd"/>
-      <w:r>
-        <w:rPr>
-          <w:color w:val="000000" w:themeColor="text1"/>
-        </w:rPr>
-        <w:t xml:space="preserve"> </w:t>
-      </w:r>
-      <w:proofErr w:type="spellStart"/>
-      <w:r>
-        <w:rPr>
-          <w:color w:val="000000" w:themeColor="text1"/>
-        </w:rPr>
-        <w:t>será</w:t>
-      </w:r>
-      <w:proofErr w:type="spellEnd"/>
-      <w:r>
-        <w:rPr>
-          <w:color w:val="000000" w:themeColor="text1"/>
-        </w:rPr>
-        <w:t xml:space="preserve"> </w:t>
-      </w:r>
-      <w:proofErr w:type="spellStart"/>
-      <w:r>
-        <w:rPr>
-          <w:color w:val="000000" w:themeColor="text1"/>
-        </w:rPr>
-        <w:t>projetado</w:t>
-      </w:r>
-      <w:proofErr w:type="spellEnd"/>
-      <w:r>
-        <w:rPr>
-          <w:color w:val="000000" w:themeColor="text1"/>
-        </w:rPr>
-        <w:t xml:space="preserve"> para </w:t>
-      </w:r>
-      <w:proofErr w:type="spellStart"/>
-      <w:r>
-        <w:rPr>
-          <w:color w:val="000000" w:themeColor="text1"/>
-        </w:rPr>
-        <w:t>monitorar</w:t>
-      </w:r>
-      <w:proofErr w:type="spellEnd"/>
-      <w:r>
-        <w:rPr>
-          <w:color w:val="000000" w:themeColor="text1"/>
-        </w:rPr>
-        <w:t xml:space="preserve"> </w:t>
-      </w:r>
-      <w:proofErr w:type="spellStart"/>
-      <w:r>
-        <w:rPr>
-          <w:color w:val="000000" w:themeColor="text1"/>
-        </w:rPr>
-        <w:t>especificamente</w:t>
-      </w:r>
-      <w:proofErr w:type="spellEnd"/>
-      <w:r>
-        <w:rPr>
-          <w:color w:val="000000" w:themeColor="text1"/>
-        </w:rPr>
-        <w:t xml:space="preserve"> a CPU, </w:t>
-      </w:r>
-      <w:proofErr w:type="spellStart"/>
-      <w:r>
-        <w:rPr>
-          <w:color w:val="000000" w:themeColor="text1"/>
-        </w:rPr>
-        <w:t>memória</w:t>
-      </w:r>
-      <w:proofErr w:type="spellEnd"/>
-      <w:r>
-        <w:rPr>
-          <w:color w:val="000000" w:themeColor="text1"/>
-        </w:rPr>
-        <w:t>, disco e rede</w:t>
+        <w:t>O sistema de monitoramento será projetado para monitorar especificamente a CPU, memória, disco e rede</w:t>
       </w:r>
       <w:r>
         <w:rPr>
@@ -4234,392 +3279,12 @@
           <w:color w:val="000000" w:themeColor="text1"/>
         </w:rPr>
       </w:pPr>
-      <w:proofErr w:type="spellStart"/>
-      <w:r>
-        <w:rPr>
-          <w:color w:val="000000" w:themeColor="text1"/>
-        </w:rPr>
-        <w:t>Os</w:t>
-      </w:r>
-      <w:proofErr w:type="spellEnd"/>
-      <w:r>
-        <w:rPr>
-          <w:color w:val="000000" w:themeColor="text1"/>
-        </w:rPr>
-        <w:t xml:space="preserve"> dados de </w:t>
-      </w:r>
-      <w:proofErr w:type="spellStart"/>
-      <w:r>
-        <w:rPr>
-          <w:color w:val="000000" w:themeColor="text1"/>
-        </w:rPr>
-        <w:t>monitoramento</w:t>
-      </w:r>
-      <w:proofErr w:type="spellEnd"/>
-      <w:r>
-        <w:rPr>
-          <w:color w:val="000000" w:themeColor="text1"/>
-        </w:rPr>
-        <w:t xml:space="preserve"> </w:t>
-      </w:r>
-      <w:proofErr w:type="spellStart"/>
-      <w:r>
-        <w:rPr>
-          <w:color w:val="000000" w:themeColor="text1"/>
-        </w:rPr>
-        <w:t>serão</w:t>
-      </w:r>
-      <w:proofErr w:type="spellEnd"/>
-      <w:r>
-        <w:rPr>
-          <w:color w:val="000000" w:themeColor="text1"/>
-        </w:rPr>
-        <w:t xml:space="preserve"> </w:t>
-      </w:r>
-      <w:proofErr w:type="spellStart"/>
-      <w:r>
-        <w:rPr>
-          <w:color w:val="000000" w:themeColor="text1"/>
-        </w:rPr>
-        <w:t>armazenados</w:t>
-      </w:r>
-      <w:proofErr w:type="spellEnd"/>
-      <w:r>
-        <w:rPr>
-          <w:color w:val="000000" w:themeColor="text1"/>
-        </w:rPr>
-        <w:t xml:space="preserve"> </w:t>
-      </w:r>
-      <w:proofErr w:type="spellStart"/>
-      <w:r>
-        <w:rPr>
-          <w:color w:val="000000" w:themeColor="text1"/>
-        </w:rPr>
-        <w:t>na</w:t>
-      </w:r>
-      <w:proofErr w:type="spellEnd"/>
-      <w:r>
-        <w:rPr>
-          <w:color w:val="000000" w:themeColor="text1"/>
-        </w:rPr>
-        <w:t xml:space="preserve"> </w:t>
-      </w:r>
-      <w:proofErr w:type="spellStart"/>
-      <w:r>
-        <w:rPr>
-          <w:color w:val="000000" w:themeColor="text1"/>
-        </w:rPr>
-        <w:t>nuvem</w:t>
-      </w:r>
-      <w:proofErr w:type="spellEnd"/>
-      <w:r>
-        <w:rPr>
-          <w:color w:val="000000" w:themeColor="text1"/>
-        </w:rPr>
-        <w:t xml:space="preserve">, </w:t>
-      </w:r>
-      <w:proofErr w:type="spellStart"/>
-      <w:r>
-        <w:rPr>
-          <w:color w:val="000000" w:themeColor="text1"/>
-        </w:rPr>
-        <w:t>especificamente</w:t>
-      </w:r>
-      <w:proofErr w:type="spellEnd"/>
-      <w:r>
-        <w:rPr>
-          <w:color w:val="000000" w:themeColor="text1"/>
-        </w:rPr>
-        <w:t xml:space="preserve"> </w:t>
-      </w:r>
-      <w:proofErr w:type="spellStart"/>
-      <w:r>
-        <w:rPr>
-          <w:color w:val="000000" w:themeColor="text1"/>
-        </w:rPr>
-        <w:t>na</w:t>
-      </w:r>
-      <w:proofErr w:type="spellEnd"/>
-      <w:r>
-        <w:rPr>
-          <w:color w:val="000000" w:themeColor="text1"/>
-        </w:rPr>
-        <w:t xml:space="preserve"> </w:t>
-      </w:r>
-      <w:proofErr w:type="spellStart"/>
-      <w:r>
-        <w:rPr>
-          <w:color w:val="000000" w:themeColor="text1"/>
-        </w:rPr>
-        <w:t>plataforma</w:t>
-      </w:r>
-      <w:proofErr w:type="spellEnd"/>
-      <w:r>
-        <w:rPr>
-          <w:color w:val="000000" w:themeColor="text1"/>
-        </w:rPr>
-        <w:t xml:space="preserve"> AWS. Essa </w:t>
-      </w:r>
-      <w:proofErr w:type="spellStart"/>
-      <w:r>
-        <w:rPr>
-          <w:color w:val="000000" w:themeColor="text1"/>
-        </w:rPr>
-        <w:t>abordagem</w:t>
-      </w:r>
-      <w:proofErr w:type="spellEnd"/>
-      <w:r>
-        <w:rPr>
-          <w:color w:val="000000" w:themeColor="text1"/>
-        </w:rPr>
-        <w:t xml:space="preserve"> </w:t>
-      </w:r>
-      <w:proofErr w:type="spellStart"/>
-      <w:r>
-        <w:rPr>
-          <w:color w:val="000000" w:themeColor="text1"/>
-        </w:rPr>
-        <w:t>permite</w:t>
-      </w:r>
-      <w:proofErr w:type="spellEnd"/>
-      <w:r>
-        <w:rPr>
-          <w:color w:val="000000" w:themeColor="text1"/>
-        </w:rPr>
-        <w:t xml:space="preserve"> a </w:t>
-      </w:r>
-      <w:proofErr w:type="spellStart"/>
-      <w:r>
-        <w:rPr>
-          <w:color w:val="000000" w:themeColor="text1"/>
-        </w:rPr>
-        <w:t>escalabilidade</w:t>
-      </w:r>
-      <w:proofErr w:type="spellEnd"/>
-      <w:r>
-        <w:rPr>
-          <w:color w:val="000000" w:themeColor="text1"/>
-        </w:rPr>
-        <w:t xml:space="preserve">, </w:t>
-      </w:r>
-      <w:proofErr w:type="spellStart"/>
-      <w:r>
-        <w:rPr>
-          <w:color w:val="000000" w:themeColor="text1"/>
-        </w:rPr>
-        <w:t>segurança</w:t>
-      </w:r>
-      <w:proofErr w:type="spellEnd"/>
-      <w:r>
-        <w:rPr>
-          <w:color w:val="000000" w:themeColor="text1"/>
-        </w:rPr>
-        <w:t xml:space="preserve"> e </w:t>
-      </w:r>
-      <w:proofErr w:type="spellStart"/>
-      <w:r>
-        <w:rPr>
-          <w:color w:val="000000" w:themeColor="text1"/>
-        </w:rPr>
-        <w:t>disponibilidade</w:t>
-      </w:r>
-      <w:proofErr w:type="spellEnd"/>
-      <w:r>
-        <w:rPr>
-          <w:color w:val="000000" w:themeColor="text1"/>
-        </w:rPr>
-        <w:t xml:space="preserve"> dos dados </w:t>
-      </w:r>
-      <w:proofErr w:type="spellStart"/>
-      <w:r>
-        <w:rPr>
-          <w:color w:val="000000" w:themeColor="text1"/>
-        </w:rPr>
-        <w:t>coletados</w:t>
-      </w:r>
-      <w:proofErr w:type="spellEnd"/>
-      <w:r>
-        <w:rPr>
-          <w:color w:val="000000" w:themeColor="text1"/>
-        </w:rPr>
-        <w:t xml:space="preserve">. É </w:t>
-      </w:r>
-      <w:proofErr w:type="spellStart"/>
-      <w:r>
-        <w:rPr>
-          <w:color w:val="000000" w:themeColor="text1"/>
-        </w:rPr>
-        <w:t>importante</w:t>
-      </w:r>
-      <w:proofErr w:type="spellEnd"/>
-      <w:r>
-        <w:rPr>
-          <w:color w:val="000000" w:themeColor="text1"/>
-        </w:rPr>
-        <w:t xml:space="preserve"> </w:t>
-      </w:r>
-      <w:proofErr w:type="spellStart"/>
-      <w:r>
-        <w:rPr>
-          <w:color w:val="000000" w:themeColor="text1"/>
-        </w:rPr>
-        <w:t>garantir</w:t>
-      </w:r>
-      <w:proofErr w:type="spellEnd"/>
-      <w:r>
-        <w:rPr>
-          <w:color w:val="000000" w:themeColor="text1"/>
-        </w:rPr>
-        <w:t xml:space="preserve"> </w:t>
-      </w:r>
-      <w:proofErr w:type="spellStart"/>
-      <w:r>
-        <w:rPr>
-          <w:color w:val="000000" w:themeColor="text1"/>
-        </w:rPr>
-        <w:t>uma</w:t>
-      </w:r>
-      <w:proofErr w:type="spellEnd"/>
-      <w:r>
-        <w:rPr>
-          <w:color w:val="000000" w:themeColor="text1"/>
-        </w:rPr>
-        <w:t xml:space="preserve"> </w:t>
-      </w:r>
-      <w:proofErr w:type="spellStart"/>
-      <w:r>
-        <w:rPr>
-          <w:color w:val="000000" w:themeColor="text1"/>
-        </w:rPr>
-        <w:t>configuração</w:t>
-      </w:r>
-      <w:proofErr w:type="spellEnd"/>
-      <w:r>
-        <w:rPr>
-          <w:color w:val="000000" w:themeColor="text1"/>
-        </w:rPr>
-        <w:t xml:space="preserve"> </w:t>
-      </w:r>
-      <w:proofErr w:type="spellStart"/>
-      <w:r>
-        <w:rPr>
-          <w:color w:val="000000" w:themeColor="text1"/>
-        </w:rPr>
-        <w:t>adequada</w:t>
-      </w:r>
-      <w:proofErr w:type="spellEnd"/>
-      <w:r>
-        <w:rPr>
-          <w:color w:val="000000" w:themeColor="text1"/>
-        </w:rPr>
-        <w:t xml:space="preserve"> da </w:t>
-      </w:r>
-      <w:proofErr w:type="spellStart"/>
-      <w:r>
-        <w:rPr>
-          <w:color w:val="000000" w:themeColor="text1"/>
-        </w:rPr>
-        <w:t>infraestrutura</w:t>
-      </w:r>
-      <w:proofErr w:type="spellEnd"/>
-      <w:r>
-        <w:rPr>
-          <w:color w:val="000000" w:themeColor="text1"/>
-        </w:rPr>
-        <w:t xml:space="preserve"> </w:t>
-      </w:r>
-      <w:proofErr w:type="spellStart"/>
-      <w:r>
-        <w:rPr>
-          <w:color w:val="000000" w:themeColor="text1"/>
-        </w:rPr>
-        <w:t>na</w:t>
-      </w:r>
-      <w:proofErr w:type="spellEnd"/>
-      <w:r>
-        <w:rPr>
-          <w:color w:val="000000" w:themeColor="text1"/>
-        </w:rPr>
-        <w:t xml:space="preserve"> </w:t>
-      </w:r>
-      <w:proofErr w:type="spellStart"/>
-      <w:r>
-        <w:rPr>
-          <w:color w:val="000000" w:themeColor="text1"/>
-        </w:rPr>
-        <w:t>nuvem</w:t>
-      </w:r>
-      <w:proofErr w:type="spellEnd"/>
-      <w:r>
-        <w:rPr>
-          <w:color w:val="000000" w:themeColor="text1"/>
-        </w:rPr>
-        <w:t xml:space="preserve"> para </w:t>
-      </w:r>
-      <w:proofErr w:type="spellStart"/>
-      <w:r>
-        <w:rPr>
-          <w:color w:val="000000" w:themeColor="text1"/>
-        </w:rPr>
-        <w:t>garantir</w:t>
-      </w:r>
-      <w:proofErr w:type="spellEnd"/>
-      <w:r>
-        <w:rPr>
-          <w:color w:val="000000" w:themeColor="text1"/>
-        </w:rPr>
-        <w:t xml:space="preserve"> o </w:t>
-      </w:r>
-      <w:proofErr w:type="spellStart"/>
-      <w:r>
-        <w:rPr>
-          <w:color w:val="000000" w:themeColor="text1"/>
-        </w:rPr>
-        <w:t>armazenamento</w:t>
-      </w:r>
-      <w:proofErr w:type="spellEnd"/>
-      <w:r>
-        <w:rPr>
-          <w:color w:val="000000" w:themeColor="text1"/>
-        </w:rPr>
-        <w:t xml:space="preserve"> </w:t>
-      </w:r>
-      <w:proofErr w:type="spellStart"/>
-      <w:r>
-        <w:rPr>
-          <w:color w:val="000000" w:themeColor="text1"/>
-        </w:rPr>
-        <w:t>eficiente</w:t>
-      </w:r>
-      <w:proofErr w:type="spellEnd"/>
-      <w:r>
-        <w:rPr>
-          <w:color w:val="000000" w:themeColor="text1"/>
-        </w:rPr>
-        <w:t xml:space="preserve"> e </w:t>
-      </w:r>
-      <w:proofErr w:type="spellStart"/>
-      <w:r>
-        <w:rPr>
-          <w:color w:val="000000" w:themeColor="text1"/>
-        </w:rPr>
-        <w:t>confiável</w:t>
-      </w:r>
-      <w:proofErr w:type="spellEnd"/>
-      <w:r>
-        <w:rPr>
-          <w:color w:val="000000" w:themeColor="text1"/>
-        </w:rPr>
-        <w:t xml:space="preserve"> dos dados de </w:t>
-      </w:r>
-      <w:proofErr w:type="spellStart"/>
-      <w:r>
-        <w:rPr>
-          <w:color w:val="000000" w:themeColor="text1"/>
-        </w:rPr>
-        <w:t>monitoramento</w:t>
-      </w:r>
-      <w:proofErr w:type="spellEnd"/>
+      <w:r>
+        <w:rPr>
+          <w:color w:val="000000" w:themeColor="text1"/>
+        </w:rPr>
+        <w:t>Os dados de monitoramento serão armazenados na nuvem, especificamente na plataforma AWS. Essa abordagem permite a escalabilidade, segurança e disponibilidade dos dados coletados. É importante garantir uma configuração adequada da infraestrutura na nuvem para garantir o armazenamento eficiente e confiável dos dados de monitoramento</w:t>
+      </w:r>
       <w:r>
         <w:rPr>
           <w:color w:val="000000" w:themeColor="text1"/>
@@ -4649,520 +3314,8 @@
         <w:rPr>
           <w:color w:val="000000" w:themeColor="text1"/>
         </w:rPr>
-        <w:t xml:space="preserve">As </w:t>
-      </w:r>
-      <w:proofErr w:type="spellStart"/>
-      <w:r>
-        <w:rPr>
-          <w:color w:val="000000" w:themeColor="text1"/>
-        </w:rPr>
-        <w:t>notificações</w:t>
-      </w:r>
-      <w:proofErr w:type="spellEnd"/>
-      <w:r>
-        <w:rPr>
-          <w:color w:val="000000" w:themeColor="text1"/>
-        </w:rPr>
-        <w:t xml:space="preserve"> e </w:t>
-      </w:r>
-      <w:proofErr w:type="spellStart"/>
-      <w:r>
-        <w:rPr>
-          <w:color w:val="000000" w:themeColor="text1"/>
-        </w:rPr>
-        <w:t>alertas</w:t>
-      </w:r>
-      <w:proofErr w:type="spellEnd"/>
-      <w:r>
-        <w:rPr>
-          <w:color w:val="000000" w:themeColor="text1"/>
-        </w:rPr>
-        <w:t xml:space="preserve"> </w:t>
-      </w:r>
-      <w:proofErr w:type="spellStart"/>
-      <w:r>
-        <w:rPr>
-          <w:color w:val="000000" w:themeColor="text1"/>
-        </w:rPr>
-        <w:t>relacionados</w:t>
-      </w:r>
-      <w:proofErr w:type="spellEnd"/>
-      <w:r>
-        <w:rPr>
-          <w:color w:val="000000" w:themeColor="text1"/>
-        </w:rPr>
-        <w:t xml:space="preserve"> </w:t>
-      </w:r>
-      <w:proofErr w:type="spellStart"/>
-      <w:r>
-        <w:rPr>
-          <w:color w:val="000000" w:themeColor="text1"/>
-        </w:rPr>
-        <w:t>ao</w:t>
-      </w:r>
-      <w:proofErr w:type="spellEnd"/>
-      <w:r>
-        <w:rPr>
-          <w:color w:val="000000" w:themeColor="text1"/>
-        </w:rPr>
-        <w:t xml:space="preserve"> </w:t>
-      </w:r>
-      <w:proofErr w:type="spellStart"/>
-      <w:r>
-        <w:rPr>
-          <w:color w:val="000000" w:themeColor="text1"/>
-        </w:rPr>
-        <w:t>monitoramento</w:t>
-      </w:r>
-      <w:proofErr w:type="spellEnd"/>
-      <w:r>
-        <w:rPr>
-          <w:color w:val="000000" w:themeColor="text1"/>
-        </w:rPr>
-        <w:t xml:space="preserve"> </w:t>
-      </w:r>
-      <w:proofErr w:type="spellStart"/>
-      <w:r>
-        <w:rPr>
-          <w:color w:val="000000" w:themeColor="text1"/>
-        </w:rPr>
-        <w:t>serão</w:t>
-      </w:r>
-      <w:proofErr w:type="spellEnd"/>
-      <w:r>
-        <w:rPr>
-          <w:color w:val="000000" w:themeColor="text1"/>
-        </w:rPr>
-        <w:t xml:space="preserve"> </w:t>
-      </w:r>
-      <w:proofErr w:type="spellStart"/>
-      <w:r>
-        <w:rPr>
-          <w:color w:val="000000" w:themeColor="text1"/>
-        </w:rPr>
-        <w:t>encaminhados</w:t>
-      </w:r>
-      <w:proofErr w:type="spellEnd"/>
-      <w:r>
-        <w:rPr>
-          <w:color w:val="000000" w:themeColor="text1"/>
-        </w:rPr>
-        <w:t xml:space="preserve"> </w:t>
-      </w:r>
-      <w:proofErr w:type="spellStart"/>
-      <w:r>
-        <w:rPr>
-          <w:color w:val="000000" w:themeColor="text1"/>
-        </w:rPr>
-        <w:t>por</w:t>
-      </w:r>
-      <w:proofErr w:type="spellEnd"/>
-      <w:r>
-        <w:rPr>
-          <w:color w:val="000000" w:themeColor="text1"/>
-        </w:rPr>
-        <w:t xml:space="preserve"> </w:t>
-      </w:r>
-      <w:proofErr w:type="spellStart"/>
-      <w:r>
-        <w:rPr>
-          <w:color w:val="000000" w:themeColor="text1"/>
-        </w:rPr>
-        <w:t>meio</w:t>
-      </w:r>
-      <w:proofErr w:type="spellEnd"/>
-      <w:r>
-        <w:rPr>
-          <w:color w:val="000000" w:themeColor="text1"/>
-        </w:rPr>
-        <w:t xml:space="preserve"> do Slack. Essa </w:t>
-      </w:r>
-      <w:proofErr w:type="spellStart"/>
-      <w:r>
-        <w:rPr>
-          <w:color w:val="000000" w:themeColor="text1"/>
-        </w:rPr>
-        <w:t>plataforma</w:t>
-      </w:r>
-      <w:proofErr w:type="spellEnd"/>
-      <w:r>
-        <w:rPr>
-          <w:color w:val="000000" w:themeColor="text1"/>
-        </w:rPr>
-        <w:t xml:space="preserve"> de </w:t>
-      </w:r>
-      <w:proofErr w:type="spellStart"/>
-      <w:r>
-        <w:rPr>
-          <w:color w:val="000000" w:themeColor="text1"/>
-        </w:rPr>
-        <w:t>comunicação</w:t>
-      </w:r>
-      <w:proofErr w:type="spellEnd"/>
-      <w:r>
-        <w:rPr>
-          <w:color w:val="000000" w:themeColor="text1"/>
-        </w:rPr>
-        <w:t xml:space="preserve"> </w:t>
-      </w:r>
-      <w:proofErr w:type="spellStart"/>
-      <w:r>
-        <w:rPr>
-          <w:color w:val="000000" w:themeColor="text1"/>
-        </w:rPr>
-        <w:t>permitirá</w:t>
-      </w:r>
-      <w:proofErr w:type="spellEnd"/>
-      <w:r>
-        <w:rPr>
-          <w:color w:val="000000" w:themeColor="text1"/>
-        </w:rPr>
-        <w:t xml:space="preserve"> que </w:t>
-      </w:r>
-      <w:proofErr w:type="spellStart"/>
-      <w:r>
-        <w:rPr>
-          <w:color w:val="000000" w:themeColor="text1"/>
-        </w:rPr>
-        <w:t>os</w:t>
-      </w:r>
-      <w:proofErr w:type="spellEnd"/>
-      <w:r>
-        <w:rPr>
-          <w:color w:val="000000" w:themeColor="text1"/>
-        </w:rPr>
-        <w:t xml:space="preserve"> </w:t>
-      </w:r>
-      <w:proofErr w:type="spellStart"/>
-      <w:r>
-        <w:rPr>
-          <w:color w:val="000000" w:themeColor="text1"/>
-        </w:rPr>
-        <w:t>gerentes</w:t>
-      </w:r>
-      <w:proofErr w:type="spellEnd"/>
-      <w:r>
-        <w:rPr>
-          <w:color w:val="000000" w:themeColor="text1"/>
-        </w:rPr>
-        <w:t xml:space="preserve"> </w:t>
-      </w:r>
-      <w:proofErr w:type="spellStart"/>
-      <w:r>
-        <w:rPr>
-          <w:color w:val="000000" w:themeColor="text1"/>
-        </w:rPr>
-        <w:t>ou</w:t>
-      </w:r>
-      <w:proofErr w:type="spellEnd"/>
-      <w:r>
-        <w:rPr>
-          <w:color w:val="000000" w:themeColor="text1"/>
-        </w:rPr>
-        <w:t xml:space="preserve"> </w:t>
-      </w:r>
-      <w:proofErr w:type="spellStart"/>
-      <w:r>
-        <w:rPr>
-          <w:color w:val="000000" w:themeColor="text1"/>
-        </w:rPr>
-        <w:t>funcionários</w:t>
-      </w:r>
-      <w:proofErr w:type="spellEnd"/>
-      <w:r>
-        <w:rPr>
-          <w:color w:val="000000" w:themeColor="text1"/>
-        </w:rPr>
-        <w:t xml:space="preserve"> </w:t>
-      </w:r>
-      <w:proofErr w:type="spellStart"/>
-      <w:r>
-        <w:rPr>
-          <w:color w:val="000000" w:themeColor="text1"/>
-        </w:rPr>
-        <w:t>responsáveis</w:t>
-      </w:r>
-      <w:proofErr w:type="spellEnd"/>
-      <w:r>
-        <w:rPr>
-          <w:color w:val="000000" w:themeColor="text1"/>
-        </w:rPr>
-        <w:t xml:space="preserve"> </w:t>
-      </w:r>
-      <w:proofErr w:type="spellStart"/>
-      <w:r>
-        <w:rPr>
-          <w:color w:val="000000" w:themeColor="text1"/>
-        </w:rPr>
-        <w:t>pelos</w:t>
-      </w:r>
-      <w:proofErr w:type="spellEnd"/>
-      <w:r>
-        <w:rPr>
-          <w:color w:val="000000" w:themeColor="text1"/>
-        </w:rPr>
-        <w:t xml:space="preserve"> </w:t>
-      </w:r>
-      <w:proofErr w:type="spellStart"/>
-      <w:r>
-        <w:rPr>
-          <w:color w:val="000000" w:themeColor="text1"/>
-        </w:rPr>
-        <w:t>supermercados</w:t>
-      </w:r>
-      <w:proofErr w:type="spellEnd"/>
-      <w:r>
-        <w:rPr>
-          <w:color w:val="000000" w:themeColor="text1"/>
-        </w:rPr>
-        <w:t xml:space="preserve"> </w:t>
-      </w:r>
-      <w:proofErr w:type="spellStart"/>
-      <w:r>
-        <w:rPr>
-          <w:color w:val="000000" w:themeColor="text1"/>
-        </w:rPr>
-        <w:t>recebam</w:t>
-      </w:r>
-      <w:proofErr w:type="spellEnd"/>
-      <w:r>
-        <w:rPr>
-          <w:color w:val="000000" w:themeColor="text1"/>
-        </w:rPr>
-        <w:t xml:space="preserve"> </w:t>
-      </w:r>
-      <w:proofErr w:type="spellStart"/>
-      <w:r>
-        <w:rPr>
-          <w:color w:val="000000" w:themeColor="text1"/>
-        </w:rPr>
-        <w:t>informações</w:t>
-      </w:r>
-      <w:proofErr w:type="spellEnd"/>
-      <w:r>
-        <w:rPr>
-          <w:color w:val="000000" w:themeColor="text1"/>
-        </w:rPr>
-        <w:t xml:space="preserve"> </w:t>
-      </w:r>
-      <w:proofErr w:type="spellStart"/>
-      <w:r>
-        <w:rPr>
-          <w:color w:val="000000" w:themeColor="text1"/>
-        </w:rPr>
-        <w:t>em</w:t>
-      </w:r>
-      <w:proofErr w:type="spellEnd"/>
-      <w:r>
-        <w:rPr>
-          <w:color w:val="000000" w:themeColor="text1"/>
-        </w:rPr>
-        <w:t xml:space="preserve"> tempo real </w:t>
-      </w:r>
-      <w:proofErr w:type="spellStart"/>
-      <w:r>
-        <w:rPr>
-          <w:color w:val="000000" w:themeColor="text1"/>
-        </w:rPr>
-        <w:t>sobre</w:t>
-      </w:r>
-      <w:proofErr w:type="spellEnd"/>
-      <w:r>
-        <w:rPr>
-          <w:color w:val="000000" w:themeColor="text1"/>
-        </w:rPr>
-        <w:t xml:space="preserve"> o </w:t>
-      </w:r>
-      <w:proofErr w:type="spellStart"/>
-      <w:r>
-        <w:rPr>
-          <w:color w:val="000000" w:themeColor="text1"/>
-        </w:rPr>
-        <w:t>desempenho</w:t>
-      </w:r>
-      <w:proofErr w:type="spellEnd"/>
-      <w:r>
-        <w:rPr>
-          <w:color w:val="000000" w:themeColor="text1"/>
-        </w:rPr>
-        <w:t xml:space="preserve"> dos </w:t>
-      </w:r>
-      <w:proofErr w:type="spellStart"/>
-      <w:r>
-        <w:rPr>
-          <w:color w:val="000000" w:themeColor="text1"/>
-        </w:rPr>
-        <w:t>totens</w:t>
-      </w:r>
-      <w:proofErr w:type="spellEnd"/>
-      <w:r>
-        <w:rPr>
-          <w:color w:val="000000" w:themeColor="text1"/>
-        </w:rPr>
-        <w:t xml:space="preserve"> de </w:t>
-      </w:r>
-      <w:proofErr w:type="spellStart"/>
-      <w:r>
-        <w:rPr>
-          <w:color w:val="000000" w:themeColor="text1"/>
-        </w:rPr>
-        <w:t>autoatendimento</w:t>
-      </w:r>
-      <w:proofErr w:type="spellEnd"/>
-      <w:r>
-        <w:rPr>
-          <w:color w:val="000000" w:themeColor="text1"/>
-        </w:rPr>
-        <w:t xml:space="preserve">. É </w:t>
-      </w:r>
-      <w:proofErr w:type="spellStart"/>
-      <w:r>
-        <w:rPr>
-          <w:color w:val="000000" w:themeColor="text1"/>
-        </w:rPr>
-        <w:t>essencial</w:t>
-      </w:r>
-      <w:proofErr w:type="spellEnd"/>
-      <w:r>
-        <w:rPr>
-          <w:color w:val="000000" w:themeColor="text1"/>
-        </w:rPr>
-        <w:t xml:space="preserve"> </w:t>
-      </w:r>
-      <w:proofErr w:type="spellStart"/>
-      <w:r>
-        <w:rPr>
-          <w:color w:val="000000" w:themeColor="text1"/>
-        </w:rPr>
-        <w:t>configurar</w:t>
-      </w:r>
-      <w:proofErr w:type="spellEnd"/>
-      <w:r>
-        <w:rPr>
-          <w:color w:val="000000" w:themeColor="text1"/>
-        </w:rPr>
-        <w:t xml:space="preserve"> </w:t>
-      </w:r>
-      <w:proofErr w:type="spellStart"/>
-      <w:r>
-        <w:rPr>
-          <w:color w:val="000000" w:themeColor="text1"/>
-        </w:rPr>
-        <w:t>corretamente</w:t>
-      </w:r>
-      <w:proofErr w:type="spellEnd"/>
-      <w:r>
-        <w:rPr>
-          <w:color w:val="000000" w:themeColor="text1"/>
-        </w:rPr>
-        <w:t xml:space="preserve"> as </w:t>
-      </w:r>
-      <w:proofErr w:type="spellStart"/>
-      <w:r>
-        <w:rPr>
-          <w:color w:val="000000" w:themeColor="text1"/>
-        </w:rPr>
-        <w:t>notificações</w:t>
-      </w:r>
-      <w:proofErr w:type="spellEnd"/>
-      <w:r>
-        <w:rPr>
-          <w:color w:val="000000" w:themeColor="text1"/>
-        </w:rPr>
-        <w:t xml:space="preserve"> para </w:t>
-      </w:r>
-      <w:proofErr w:type="spellStart"/>
-      <w:r>
-        <w:rPr>
-          <w:color w:val="000000" w:themeColor="text1"/>
-        </w:rPr>
-        <w:t>garantir</w:t>
-      </w:r>
-      <w:proofErr w:type="spellEnd"/>
-      <w:r>
-        <w:rPr>
-          <w:color w:val="000000" w:themeColor="text1"/>
-        </w:rPr>
-        <w:t xml:space="preserve"> que as </w:t>
-      </w:r>
-      <w:proofErr w:type="spellStart"/>
-      <w:r>
-        <w:rPr>
-          <w:color w:val="000000" w:themeColor="text1"/>
-        </w:rPr>
-        <w:t>informações</w:t>
-      </w:r>
-      <w:proofErr w:type="spellEnd"/>
-      <w:r>
-        <w:rPr>
-          <w:color w:val="000000" w:themeColor="text1"/>
-        </w:rPr>
-        <w:t xml:space="preserve"> </w:t>
-      </w:r>
-      <w:proofErr w:type="spellStart"/>
-      <w:r>
-        <w:rPr>
-          <w:color w:val="000000" w:themeColor="text1"/>
-        </w:rPr>
-        <w:t>relevantes</w:t>
-      </w:r>
-      <w:proofErr w:type="spellEnd"/>
-      <w:r>
-        <w:rPr>
-          <w:color w:val="000000" w:themeColor="text1"/>
-        </w:rPr>
-        <w:t xml:space="preserve"> </w:t>
-      </w:r>
-      <w:proofErr w:type="spellStart"/>
-      <w:r>
-        <w:rPr>
-          <w:color w:val="000000" w:themeColor="text1"/>
-        </w:rPr>
-        <w:t>sejam</w:t>
-      </w:r>
-      <w:proofErr w:type="spellEnd"/>
-      <w:r>
-        <w:rPr>
-          <w:color w:val="000000" w:themeColor="text1"/>
-        </w:rPr>
-        <w:t xml:space="preserve"> </w:t>
-      </w:r>
-      <w:proofErr w:type="spellStart"/>
-      <w:r>
-        <w:rPr>
-          <w:color w:val="000000" w:themeColor="text1"/>
-        </w:rPr>
-        <w:t>entregues</w:t>
-      </w:r>
-      <w:proofErr w:type="spellEnd"/>
-      <w:r>
-        <w:rPr>
-          <w:color w:val="000000" w:themeColor="text1"/>
-        </w:rPr>
-        <w:t xml:space="preserve"> de forma </w:t>
-      </w:r>
-      <w:proofErr w:type="spellStart"/>
-      <w:r>
-        <w:rPr>
-          <w:color w:val="000000" w:themeColor="text1"/>
-        </w:rPr>
-        <w:t>adequada</w:t>
-      </w:r>
-      <w:proofErr w:type="spellEnd"/>
-      <w:r>
-        <w:rPr>
-          <w:color w:val="000000" w:themeColor="text1"/>
-        </w:rPr>
-        <w:t xml:space="preserve"> e </w:t>
-      </w:r>
-      <w:proofErr w:type="spellStart"/>
-      <w:r>
-        <w:rPr>
-          <w:color w:val="000000" w:themeColor="text1"/>
-        </w:rPr>
-        <w:t>oportuna</w:t>
-      </w:r>
-      <w:proofErr w:type="spellEnd"/>
+        <w:t>As notificações e alertas relacionados ao monitoramento serão encaminhados por meio do Slack. Essa plataforma de comunicação permitirá que os gerentes ou funcionários responsáveis pelos supermercados recebam informações em tempo real sobre o desempenho dos totens de autoatendimento. É essencial configurar corretamente as notificações para garantir que as informações relevantes sejam entregues de forma adequada e oportuna</w:t>
+      </w:r>
       <w:r>
         <w:rPr>
           <w:color w:val="000000" w:themeColor="text1"/>
@@ -5188,70 +3341,12 @@
           <w:color w:val="000000" w:themeColor="text1"/>
         </w:rPr>
       </w:pPr>
-      <w:proofErr w:type="spellStart"/>
-      <w:r>
-        <w:rPr>
-          <w:color w:val="000000" w:themeColor="text1"/>
-        </w:rPr>
-        <w:t>Será</w:t>
-      </w:r>
-      <w:proofErr w:type="spellEnd"/>
-      <w:r>
-        <w:rPr>
-          <w:color w:val="000000" w:themeColor="text1"/>
-        </w:rPr>
-        <w:t xml:space="preserve"> </w:t>
-      </w:r>
-      <w:proofErr w:type="spellStart"/>
-      <w:r>
-        <w:rPr>
-          <w:color w:val="000000" w:themeColor="text1"/>
-        </w:rPr>
-        <w:t>utilizado</w:t>
-      </w:r>
-      <w:proofErr w:type="spellEnd"/>
-      <w:r>
-        <w:rPr>
-          <w:color w:val="000000" w:themeColor="text1"/>
-        </w:rPr>
-        <w:t xml:space="preserve"> o Docker </w:t>
-      </w:r>
-      <w:proofErr w:type="spellStart"/>
-      <w:r>
-        <w:rPr>
-          <w:color w:val="000000" w:themeColor="text1"/>
-        </w:rPr>
-        <w:t>como</w:t>
-      </w:r>
-      <w:proofErr w:type="spellEnd"/>
-      <w:r>
-        <w:rPr>
-          <w:color w:val="000000" w:themeColor="text1"/>
-        </w:rPr>
-        <w:t xml:space="preserve"> </w:t>
-      </w:r>
-      <w:proofErr w:type="spellStart"/>
-      <w:r>
-        <w:rPr>
-          <w:color w:val="000000" w:themeColor="text1"/>
-        </w:rPr>
-        <w:t>plataforma</w:t>
-      </w:r>
-      <w:proofErr w:type="spellEnd"/>
-      <w:r>
-        <w:rPr>
-          <w:color w:val="000000" w:themeColor="text1"/>
-        </w:rPr>
-        <w:t xml:space="preserve"> de </w:t>
-      </w:r>
-      <w:proofErr w:type="spellStart"/>
-      <w:r>
-        <w:rPr>
-          <w:color w:val="000000" w:themeColor="text1"/>
-        </w:rPr>
-        <w:t>conteinerização</w:t>
-      </w:r>
-      <w:proofErr w:type="spellEnd"/>
+      <w:r>
+        <w:rPr>
+          <w:color w:val="000000" w:themeColor="text1"/>
+        </w:rPr>
+        <w:t>Será utilizado o Docker como plataforma de conteinerização</w:t>
+      </w:r>
       <w:r>
         <w:rPr>
           <w:color w:val="000000" w:themeColor="text1"/>
@@ -5277,61 +3372,11 @@
           <w:color w:val="000000" w:themeColor="text1"/>
         </w:rPr>
       </w:pPr>
-      <w:proofErr w:type="spellStart"/>
-      <w:r>
-        <w:rPr>
-          <w:color w:val="000000" w:themeColor="text1"/>
-        </w:rPr>
-        <w:t>erá</w:t>
-      </w:r>
-      <w:proofErr w:type="spellEnd"/>
-      <w:r>
-        <w:rPr>
-          <w:color w:val="000000" w:themeColor="text1"/>
-        </w:rPr>
-        <w:t xml:space="preserve"> </w:t>
-      </w:r>
-      <w:proofErr w:type="spellStart"/>
-      <w:r>
-        <w:rPr>
-          <w:color w:val="000000" w:themeColor="text1"/>
-        </w:rPr>
-        <w:t>utilizado</w:t>
-      </w:r>
-      <w:proofErr w:type="spellEnd"/>
-      <w:r>
-        <w:rPr>
-          <w:color w:val="000000" w:themeColor="text1"/>
-        </w:rPr>
-        <w:t xml:space="preserve"> o Planner para </w:t>
-      </w:r>
-      <w:proofErr w:type="spellStart"/>
-      <w:r>
-        <w:rPr>
-          <w:color w:val="000000" w:themeColor="text1"/>
-        </w:rPr>
-        <w:t>organização</w:t>
-      </w:r>
-      <w:proofErr w:type="spellEnd"/>
-      <w:r>
-        <w:rPr>
-          <w:color w:val="000000" w:themeColor="text1"/>
-        </w:rPr>
-        <w:t xml:space="preserve"> do </w:t>
-      </w:r>
-      <w:proofErr w:type="spellStart"/>
-      <w:r>
-        <w:rPr>
-          <w:color w:val="000000" w:themeColor="text1"/>
-        </w:rPr>
-        <w:t>projeto</w:t>
-      </w:r>
-      <w:proofErr w:type="spellEnd"/>
-      <w:r>
-        <w:rPr>
-          <w:color w:val="000000" w:themeColor="text1"/>
-        </w:rPr>
-        <w:t xml:space="preserve"> e sprints.</w:t>
+      <w:r>
+        <w:rPr>
+          <w:color w:val="000000" w:themeColor="text1"/>
+        </w:rPr>
+        <w:t>erá utilizado o Planner para organização do projeto e sprints.</w:t>
       </w:r>
     </w:p>
     <w:p>
@@ -6729,6 +4774,7 @@
           <w:color w:val="5A44EB"/>
         </w:rPr>
       </w:pPr>
+      <w:bookmarkStart w:id="1" w:name="_Hlk151907838"/>
       <w:r>
         <w:rPr>
           <w:color w:val="5A44EB"/>
@@ -6736,6 +4782,7 @@
         <w:t>Diagrama de solução</w:t>
       </w:r>
     </w:p>
+    <w:bookmarkEnd w:id="1"/>
     <w:p>
       <w:r>
         <w:rPr>
@@ -6799,11 +4846,335 @@
         <w:jc w:val="left"/>
       </w:pPr>
     </w:p>
+    <w:p>
+      <w:pPr>
+        <w:spacing w:after="0" w:line="259" w:lineRule="auto"/>
+        <w:ind w:left="0" w:right="0" w:firstLine="0"/>
+        <w:jc w:val="left"/>
+      </w:pPr>
+    </w:p>
+    <w:p>
+      <w:pPr>
+        <w:spacing w:after="0" w:line="259" w:lineRule="auto"/>
+        <w:ind w:left="0" w:right="0" w:firstLine="0"/>
+        <w:jc w:val="left"/>
+      </w:pPr>
+    </w:p>
+    <w:p>
+      <w:pPr>
+        <w:spacing w:after="0" w:line="259" w:lineRule="auto"/>
+        <w:ind w:left="0" w:right="0" w:firstLine="0"/>
+        <w:jc w:val="left"/>
+      </w:pPr>
+    </w:p>
+    <w:p>
+      <w:pPr>
+        <w:spacing w:after="0" w:line="259" w:lineRule="auto"/>
+        <w:ind w:left="0" w:right="0" w:firstLine="0"/>
+        <w:jc w:val="left"/>
+      </w:pPr>
+    </w:p>
+    <w:p>
+      <w:pPr>
+        <w:spacing w:after="0" w:line="259" w:lineRule="auto"/>
+        <w:ind w:left="0" w:right="0" w:firstLine="0"/>
+        <w:jc w:val="left"/>
+      </w:pPr>
+    </w:p>
+    <w:p>
+      <w:pPr>
+        <w:spacing w:after="0" w:line="259" w:lineRule="auto"/>
+        <w:ind w:left="0" w:right="0" w:firstLine="0"/>
+        <w:jc w:val="left"/>
+      </w:pPr>
+    </w:p>
+    <w:p>
+      <w:pPr>
+        <w:pStyle w:val="Ttulo3"/>
+        <w:ind w:left="-5"/>
+        <w:rPr>
+          <w:color w:val="5A44EB"/>
+        </w:rPr>
+      </w:pPr>
+    </w:p>
+    <w:p>
+      <w:pPr>
+        <w:pStyle w:val="Ttulo3"/>
+        <w:ind w:left="-5"/>
+        <w:rPr>
+          <w:color w:val="5A44EB"/>
+        </w:rPr>
+      </w:pPr>
+    </w:p>
+    <w:p>
+      <w:pPr>
+        <w:pStyle w:val="Ttulo3"/>
+        <w:ind w:left="-5"/>
+        <w:rPr>
+          <w:color w:val="5A44EB"/>
+        </w:rPr>
+      </w:pPr>
+      <w:r>
+        <w:rPr>
+          <w:color w:val="5A44EB"/>
+        </w:rPr>
+        <w:t xml:space="preserve">Diagrama de </w:t>
+      </w:r>
+      <w:r>
+        <w:rPr>
+          <w:color w:val="5A44EB"/>
+        </w:rPr>
+        <w:t>classes</w:t>
+      </w:r>
+    </w:p>
+    <w:p>
+      <w:pPr>
+        <w:spacing w:after="0" w:line="259" w:lineRule="auto"/>
+        <w:ind w:left="0" w:right="0" w:firstLine="0"/>
+        <w:jc w:val="left"/>
+      </w:pPr>
+      <w:r>
+        <w:rPr>
+          <w:noProof/>
+          <w:color w:val="000000"/>
+        </w:rPr>
+        <w:drawing>
+          <wp:inline distT="0" distB="0" distL="0" distR="0" wp14:anchorId="1FEBAE7F" wp14:editId="213F81B7">
+            <wp:extent cx="6375400" cy="2584174"/>
+            <wp:effectExtent l="0" t="0" r="6350" b="0"/>
+            <wp:docPr id="997668082" name="Imagem 1" descr="Interface gráfica do usuário, Aplicativo, Teams&#10;&#10;Descrição gerada automaticamente"/>
+            <wp:cNvGraphicFramePr>
+              <a:graphicFrameLocks xmlns:a="http://schemas.openxmlformats.org/drawingml/2006/main" noChangeAspect="1"/>
+            </wp:cNvGraphicFramePr>
+            <a:graphic xmlns:a="http://schemas.openxmlformats.org/drawingml/2006/main">
+              <a:graphicData uri="http://schemas.openxmlformats.org/drawingml/2006/picture">
+                <pic:pic xmlns:pic="http://schemas.openxmlformats.org/drawingml/2006/picture">
+                  <pic:nvPicPr>
+                    <pic:cNvPr id="997668082" name="Imagem 1" descr="Interface gráfica do usuário, Aplicativo, Teams&#10;&#10;Descrição gerada automaticamente"/>
+                    <pic:cNvPicPr/>
+                  </pic:nvPicPr>
+                  <pic:blipFill>
+                    <a:blip r:embed="rId10" cstate="print">
+                      <a:extLst>
+                        <a:ext uri="{28A0092B-C50C-407E-A947-70E740481C1C}">
+                          <a14:useLocalDpi xmlns:a14="http://schemas.microsoft.com/office/drawing/2010/main" val="0"/>
+                        </a:ext>
+                      </a:extLst>
+                    </a:blip>
+                    <a:stretch>
+                      <a:fillRect/>
+                    </a:stretch>
+                  </pic:blipFill>
+                  <pic:spPr>
+                    <a:xfrm>
+                      <a:off x="0" y="0"/>
+                      <a:ext cx="6413643" cy="2599675"/>
+                    </a:xfrm>
+                    <a:prstGeom prst="rect">
+                      <a:avLst/>
+                    </a:prstGeom>
+                  </pic:spPr>
+                </pic:pic>
+              </a:graphicData>
+            </a:graphic>
+          </wp:inline>
+        </w:drawing>
+      </w:r>
+    </w:p>
+    <w:p>
+      <w:pPr>
+        <w:spacing w:after="0" w:line="259" w:lineRule="auto"/>
+        <w:ind w:left="0" w:right="0" w:firstLine="0"/>
+        <w:jc w:val="left"/>
+      </w:pPr>
+    </w:p>
+    <w:p>
+      <w:pPr>
+        <w:spacing w:after="0" w:line="259" w:lineRule="auto"/>
+        <w:ind w:left="0" w:right="0" w:firstLine="0"/>
+        <w:jc w:val="left"/>
+      </w:pPr>
+      <w:r>
+        <w:rPr>
+          <w:noProof/>
+          <w:color w:val="000000"/>
+        </w:rPr>
+        <mc:AlternateContent>
+          <mc:Choice Requires="wpg">
+            <w:drawing>
+              <wp:anchor distT="0" distB="0" distL="114300" distR="114300" simplePos="0" relativeHeight="251731968" behindDoc="1" locked="0" layoutInCell="1" allowOverlap="1" wp14:anchorId="1BCECA03" wp14:editId="07902431">
+                <wp:simplePos x="0" y="0"/>
+                <wp:positionH relativeFrom="page">
+                  <wp:align>left</wp:align>
+                </wp:positionH>
+                <wp:positionV relativeFrom="page">
+                  <wp:align>top</wp:align>
+                </wp:positionV>
+                <wp:extent cx="295275" cy="11176000"/>
+                <wp:effectExtent l="0" t="0" r="9525" b="6350"/>
+                <wp:wrapSquare wrapText="bothSides"/>
+                <wp:docPr id="2049766332" name="Group 4452"/>
+                <wp:cNvGraphicFramePr/>
+                <a:graphic xmlns:a="http://schemas.openxmlformats.org/drawingml/2006/main">
+                  <a:graphicData uri="http://schemas.microsoft.com/office/word/2010/wordprocessingGroup">
+                    <wpg:wgp>
+                      <wpg:cNvGrpSpPr/>
+                      <wpg:grpSpPr>
+                        <a:xfrm>
+                          <a:off x="0" y="0"/>
+                          <a:ext cx="295275" cy="11176000"/>
+                          <a:chOff x="0" y="0"/>
+                          <a:chExt cx="215900" cy="9718688"/>
+                        </a:xfrm>
+                        <a:solidFill>
+                          <a:srgbClr val="8F47F5"/>
+                        </a:solidFill>
+                      </wpg:grpSpPr>
+                      <wps:wsp>
+                        <wps:cNvPr id="1647845382" name="Shape 5746"/>
+                        <wps:cNvSpPr/>
+                        <wps:spPr>
+                          <a:xfrm>
+                            <a:off x="0" y="0"/>
+                            <a:ext cx="215900" cy="9333992"/>
+                          </a:xfrm>
+                          <a:custGeom>
+                            <a:avLst/>
+                            <a:gdLst/>
+                            <a:ahLst/>
+                            <a:cxnLst/>
+                            <a:rect l="0" t="0" r="0" b="0"/>
+                            <a:pathLst>
+                              <a:path w="215900" h="9333992">
+                                <a:moveTo>
+                                  <a:pt x="0" y="0"/>
+                                </a:moveTo>
+                                <a:lnTo>
+                                  <a:pt x="215900" y="0"/>
+                                </a:lnTo>
+                                <a:lnTo>
+                                  <a:pt x="215900" y="9333992"/>
+                                </a:lnTo>
+                                <a:lnTo>
+                                  <a:pt x="0" y="9333992"/>
+                                </a:lnTo>
+                                <a:lnTo>
+                                  <a:pt x="0" y="0"/>
+                                </a:lnTo>
+                              </a:path>
+                            </a:pathLst>
+                          </a:custGeom>
+                          <a:grpFill/>
+                          <a:ln w="0" cap="flat">
+                            <a:miter lim="127000"/>
+                          </a:ln>
+                        </wps:spPr>
+                        <wps:style>
+                          <a:lnRef idx="0">
+                            <a:srgbClr val="000000">
+                              <a:alpha val="0"/>
+                            </a:srgbClr>
+                          </a:lnRef>
+                          <a:fillRef idx="1">
+                            <a:srgbClr val="ED7D31"/>
+                          </a:fillRef>
+                          <a:effectRef idx="0">
+                            <a:scrgbClr r="0" g="0" b="0"/>
+                          </a:effectRef>
+                          <a:fontRef idx="none"/>
+                        </wps:style>
+                        <wps:bodyPr/>
+                      </wps:wsp>
+                      <wps:wsp>
+                        <wps:cNvPr id="1815628120" name="Shape 5747"/>
+                        <wps:cNvSpPr/>
+                        <wps:spPr>
+                          <a:xfrm>
+                            <a:off x="0" y="9475725"/>
+                            <a:ext cx="215900" cy="242963"/>
+                          </a:xfrm>
+                          <a:custGeom>
+                            <a:avLst/>
+                            <a:gdLst/>
+                            <a:ahLst/>
+                            <a:cxnLst/>
+                            <a:rect l="0" t="0" r="0" b="0"/>
+                            <a:pathLst>
+                              <a:path w="215900" h="242963">
+                                <a:moveTo>
+                                  <a:pt x="0" y="0"/>
+                                </a:moveTo>
+                                <a:lnTo>
+                                  <a:pt x="215900" y="0"/>
+                                </a:lnTo>
+                                <a:lnTo>
+                                  <a:pt x="215900" y="242963"/>
+                                </a:lnTo>
+                                <a:lnTo>
+                                  <a:pt x="0" y="242963"/>
+                                </a:lnTo>
+                                <a:lnTo>
+                                  <a:pt x="0" y="0"/>
+                                </a:lnTo>
+                              </a:path>
+                            </a:pathLst>
+                          </a:custGeom>
+                          <a:grpFill/>
+                          <a:ln w="0" cap="flat">
+                            <a:miter lim="127000"/>
+                          </a:ln>
+                        </wps:spPr>
+                        <wps:style>
+                          <a:lnRef idx="0">
+                            <a:srgbClr val="000000">
+                              <a:alpha val="0"/>
+                            </a:srgbClr>
+                          </a:lnRef>
+                          <a:fillRef idx="1">
+                            <a:srgbClr val="4472C4"/>
+                          </a:fillRef>
+                          <a:effectRef idx="0">
+                            <a:scrgbClr r="0" g="0" b="0"/>
+                          </a:effectRef>
+                          <a:fontRef idx="none"/>
+                        </wps:style>
+                        <wps:bodyPr/>
+                      </wps:wsp>
+                    </wpg:wgp>
+                  </a:graphicData>
+                </a:graphic>
+                <wp14:sizeRelH relativeFrom="margin">
+                  <wp14:pctWidth>0</wp14:pctWidth>
+                </wp14:sizeRelH>
+                <wp14:sizeRelV relativeFrom="margin">
+                  <wp14:pctHeight>0</wp14:pctHeight>
+                </wp14:sizeRelV>
+              </wp:anchor>
+            </w:drawing>
+          </mc:Choice>
+          <mc:Fallback>
+            <w:pict>
+              <v:group w14:anchorId="330B236E" id="Group 4452" o:spid="_x0000_s1026" style="position:absolute;margin-left:0;margin-top:0;width:23.25pt;height:880pt;z-index:-251584512;mso-position-horizontal:left;mso-position-horizontal-relative:page;mso-position-vertical:top;mso-position-vertical-relative:page;mso-width-relative:margin;mso-height-relative:margin" coordsize="2159,97186" o:gfxdata="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">
+                <v:shape id="Shape 5746" o:spid="_x0000_s1027" style="position:absolute;width:2159;height:93339;visibility:visible;mso-wrap-style:square;v-text-anchor:top" coordsize="215900,9333992" o:gfxdata="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" path="m,l215900,r,9333992l,9333992,,e" filled="f" stroked="f" strokeweight="0">
+                  <v:stroke miterlimit="83231f" joinstyle="miter"/>
+                  <v:path arrowok="t" textboxrect="0,0,215900,9333992"/>
+                </v:shape>
+                <v:shape id="Shape 5747" o:spid="_x0000_s1028" style="position:absolute;top:94757;width:2159;height:2429;visibility:visible;mso-wrap-style:square;v-text-anchor:top" coordsize="215900,242963" o:gfxdata="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" path="m,l215900,r,242963l,242963,,e" filled="f" stroked="f" strokeweight="0">
+                  <v:stroke miterlimit="83231f" joinstyle="miter"/>
+                  <v:path arrowok="t" textboxrect="0,0,215900,242963"/>
+                </v:shape>
+                <w10:wrap type="square" anchorx="page" anchory="page"/>
+              </v:group>
+            </w:pict>
+          </mc:Fallback>
+        </mc:AlternateContent>
+      </w:r>
+    </w:p>
     <w:sectPr>
-      <w:headerReference w:type="even" r:id="rId10"/>
-      <w:headerReference w:type="default" r:id="rId11"/>
-      <w:footerReference w:type="default" r:id="rId12"/>
-      <w:headerReference w:type="first" r:id="rId13"/>
+      <w:headerReference w:type="even" r:id="rId11"/>
+      <w:headerReference w:type="default" r:id="rId12"/>
+      <w:footerReference w:type="default" r:id="rId13"/>
+      <w:headerReference w:type="first" r:id="rId14"/>
       <w:pgSz w:w="11906" w:h="16838"/>
       <w:pgMar w:top="792" w:right="901" w:bottom="1072" w:left="965" w:header="720" w:footer="0" w:gutter="0"/>
       <w:cols w:space="720"/>
@@ -7121,7 +5492,7 @@
             </wp:anchor>
           </w:drawing>
         </mc:Choice>
-        <mc:Fallback xmlns:w16du="http://schemas.microsoft.com/office/word/2023/wordml/word16du" xmlns:a="http://schemas.openxmlformats.org/drawingml/2006/main">
+        <mc:Fallback xmlns:a="http://schemas.openxmlformats.org/drawingml/2006/main" xmlns:w16du="http://schemas.microsoft.com/office/word/2023/wordml/word16du">
           <w:pict>
             <v:group id="Group 5583" style="width:595.32pt;height:840.37pt;position:absolute;z-index:-2147483648;mso-position-horizontal-relative:page;mso-position-horizontal:absolute;margin-left:0pt;mso-position-vertical-relative:page;margin-top:1.54968pt;" coordsize="75605,106727">
               <v:shape id="Picture 5584" style="position:absolute;width:75438;height:106497;left:0;top:-44;" filled="f">
@@ -7210,7 +5581,7 @@
             </wp:anchor>
           </w:drawing>
         </mc:Choice>
-        <mc:Fallback xmlns:w16du="http://schemas.microsoft.com/office/word/2023/wordml/word16du" xmlns:a="http://schemas.openxmlformats.org/drawingml/2006/main">
+        <mc:Fallback xmlns:a="http://schemas.openxmlformats.org/drawingml/2006/main" xmlns:w16du="http://schemas.microsoft.com/office/word/2023/wordml/word16du">
           <w:pict>
             <v:group id="Group 5577" style="width:595.32pt;height:840.37pt;position:absolute;z-index:-2147483648;mso-position-horizontal-relative:page;mso-position-horizontal:absolute;margin-left:0pt;mso-position-vertical-relative:page;margin-top:1.54968pt;" coordsize="75605,106727">
               <v:shape id="Picture 5578" style="position:absolute;width:75438;height:106497;left:0;top:-44;" filled="f">
@@ -9096,6 +7467,7 @@
   </w:compat>
   <w:rsids>
     <w:rsidRoot w:val="004665C7"/>
+    <w:rsid w:val="00027D3A"/>
     <w:rsid w:val="00283A30"/>
     <w:rsid w:val="004665C7"/>
     <w:rsid w:val="00A4274E"/>

</xml_diff>